<commit_message>
Added limitations of feasibility
</commit_message>
<xml_diff>
--- a/Documentation.docx
+++ b/Documentation.docx
@@ -621,7 +621,15 @@
     </w:p>
     <w:p>
       <w:r>
-        <w:t>We know the problem is solvable because calculating the number of sounds made per minute can be calculated in a finite number of steps and reasonable time. This is calculated by converting a BPM into a required delay using a theoretical approach.</w:t>
+        <w:t>I</w:t>
+      </w:r>
+      <w:r>
+        <w:t xml:space="preserve"> know the problem is solvable because calculating the number of sounds made per minute can be calculated in a finite number of steps and reasonable time. This is calculated by converting a BPM into a required delay using a theoretical approach.</w:t>
+      </w:r>
+    </w:p>
+    <w:p>
+      <w:r>
+        <w:t>The budget is limited(£0) and we have 2 weeks to complete the project.</w:t>
       </w:r>
     </w:p>
     <w:p>

</xml_diff>

<commit_message>
Finished lots of analysis
</commit_message>
<xml_diff>
--- a/Documentation.docx
+++ b/Documentation.docx
@@ -47,7 +47,9 @@
               <w:tab w:val="right" w:leader="dot" w:pos="9016"/>
             </w:tabs>
             <w:rPr>
+              <w:rFonts w:eastAsiaTheme="minorEastAsia"/>
               <w:noProof/>
+              <w:lang w:eastAsia="en-GB"/>
             </w:rPr>
           </w:pPr>
           <w:r>
@@ -59,7 +61,7 @@
           <w:r>
             <w:fldChar w:fldCharType="separate"/>
           </w:r>
-          <w:hyperlink w:anchor="_Toc123728043" w:history="1">
+          <w:hyperlink w:anchor="_Toc123908378" w:history="1">
             <w:r>
               <w:rPr>
                 <w:rStyle w:val="Hyperlink"/>
@@ -86,7 +88,7 @@
                 <w:noProof/>
                 <w:webHidden/>
               </w:rPr>
-              <w:instrText xml:space="preserve"> PAGEREF _Toc123728043 \h </w:instrText>
+              <w:instrText xml:space="preserve"> PAGEREF _Toc123908378 \h </w:instrText>
             </w:r>
             <w:r>
               <w:rPr>
@@ -124,16 +126,86 @@
               <w:tab w:val="right" w:leader="dot" w:pos="9016"/>
             </w:tabs>
             <w:rPr>
+              <w:rFonts w:eastAsiaTheme="minorEastAsia"/>
+              <w:noProof/>
+              <w:lang w:eastAsia="en-GB"/>
+            </w:rPr>
+          </w:pPr>
+          <w:hyperlink w:anchor="_Toc123908379" w:history="1">
+            <w:r>
+              <w:rPr>
+                <w:rStyle w:val="Hyperlink"/>
+                <w:noProof/>
+              </w:rPr>
+              <w:t>Analysis</w:t>
+            </w:r>
+            <w:r>
+              <w:rPr>
+                <w:noProof/>
+                <w:webHidden/>
+              </w:rPr>
+              <w:tab/>
+            </w:r>
+            <w:r>
+              <w:rPr>
+                <w:noProof/>
+                <w:webHidden/>
+              </w:rPr>
+              <w:fldChar w:fldCharType="begin"/>
+            </w:r>
+            <w:r>
+              <w:rPr>
+                <w:noProof/>
+                <w:webHidden/>
+              </w:rPr>
+              <w:instrText xml:space="preserve"> PAGEREF _Toc123908379 \h </w:instrText>
+            </w:r>
+            <w:r>
+              <w:rPr>
+                <w:noProof/>
+                <w:webHidden/>
+              </w:rPr>
+            </w:r>
+            <w:r>
+              <w:rPr>
+                <w:noProof/>
+                <w:webHidden/>
+              </w:rPr>
+              <w:fldChar w:fldCharType="separate"/>
+            </w:r>
+            <w:r>
+              <w:rPr>
+                <w:noProof/>
+                <w:webHidden/>
+              </w:rPr>
+              <w:t>1</w:t>
+            </w:r>
+            <w:r>
+              <w:rPr>
+                <w:noProof/>
+                <w:webHidden/>
+              </w:rPr>
+              <w:fldChar w:fldCharType="end"/>
+            </w:r>
+          </w:hyperlink>
+        </w:p>
+        <w:p>
+          <w:pPr>
+            <w:pStyle w:val="TOC2"/>
+            <w:tabs>
+              <w:tab w:val="right" w:leader="dot" w:pos="9016"/>
+            </w:tabs>
+            <w:rPr>
               <w:noProof/>
             </w:rPr>
           </w:pPr>
-          <w:hyperlink w:anchor="_Toc123728044" w:history="1">
+          <w:hyperlink w:anchor="_Toc123908380" w:history="1">
             <w:r>
               <w:rPr>
                 <w:rStyle w:val="Hyperlink"/>
                 <w:noProof/>
               </w:rPr>
-              <w:t>Analysis</w:t>
+              <w:t>Stakeholders</w:t>
             </w:r>
             <w:r>
               <w:rPr>
@@ -154,7 +226,7 @@
                 <w:noProof/>
                 <w:webHidden/>
               </w:rPr>
-              <w:instrText xml:space="preserve"> PAGEREF _Toc123728044 \h </w:instrText>
+              <w:instrText xml:space="preserve"> PAGEREF _Toc123908380 \h </w:instrText>
             </w:r>
             <w:r>
               <w:rPr>
@@ -175,6 +247,210 @@
                 <w:webHidden/>
               </w:rPr>
               <w:t>1</w:t>
+            </w:r>
+            <w:r>
+              <w:rPr>
+                <w:noProof/>
+                <w:webHidden/>
+              </w:rPr>
+              <w:fldChar w:fldCharType="end"/>
+            </w:r>
+          </w:hyperlink>
+        </w:p>
+        <w:p>
+          <w:pPr>
+            <w:pStyle w:val="TOC2"/>
+            <w:tabs>
+              <w:tab w:val="right" w:leader="dot" w:pos="9016"/>
+            </w:tabs>
+            <w:rPr>
+              <w:noProof/>
+            </w:rPr>
+          </w:pPr>
+          <w:hyperlink w:anchor="_Toc123908381" w:history="1">
+            <w:r>
+              <w:rPr>
+                <w:rStyle w:val="Hyperlink"/>
+                <w:noProof/>
+              </w:rPr>
+              <w:t>Research</w:t>
+            </w:r>
+            <w:r>
+              <w:rPr>
+                <w:noProof/>
+                <w:webHidden/>
+              </w:rPr>
+              <w:tab/>
+            </w:r>
+            <w:r>
+              <w:rPr>
+                <w:noProof/>
+                <w:webHidden/>
+              </w:rPr>
+              <w:fldChar w:fldCharType="begin"/>
+            </w:r>
+            <w:r>
+              <w:rPr>
+                <w:noProof/>
+                <w:webHidden/>
+              </w:rPr>
+              <w:instrText xml:space="preserve"> PAGEREF _Toc123908381 \h </w:instrText>
+            </w:r>
+            <w:r>
+              <w:rPr>
+                <w:noProof/>
+                <w:webHidden/>
+              </w:rPr>
+            </w:r>
+            <w:r>
+              <w:rPr>
+                <w:noProof/>
+                <w:webHidden/>
+              </w:rPr>
+              <w:fldChar w:fldCharType="separate"/>
+            </w:r>
+            <w:r>
+              <w:rPr>
+                <w:noProof/>
+                <w:webHidden/>
+              </w:rPr>
+              <w:t>2</w:t>
+            </w:r>
+            <w:r>
+              <w:rPr>
+                <w:noProof/>
+                <w:webHidden/>
+              </w:rPr>
+              <w:fldChar w:fldCharType="end"/>
+            </w:r>
+          </w:hyperlink>
+        </w:p>
+        <w:p>
+          <w:pPr>
+            <w:pStyle w:val="TOC2"/>
+            <w:tabs>
+              <w:tab w:val="right" w:leader="dot" w:pos="9016"/>
+            </w:tabs>
+            <w:rPr>
+              <w:noProof/>
+            </w:rPr>
+          </w:pPr>
+          <w:hyperlink w:anchor="_Toc123908382" w:history="1">
+            <w:r>
+              <w:rPr>
+                <w:rStyle w:val="Hyperlink"/>
+                <w:noProof/>
+              </w:rPr>
+              <w:t>Essential Features</w:t>
+            </w:r>
+            <w:r>
+              <w:rPr>
+                <w:noProof/>
+                <w:webHidden/>
+              </w:rPr>
+              <w:tab/>
+            </w:r>
+            <w:r>
+              <w:rPr>
+                <w:noProof/>
+                <w:webHidden/>
+              </w:rPr>
+              <w:fldChar w:fldCharType="begin"/>
+            </w:r>
+            <w:r>
+              <w:rPr>
+                <w:noProof/>
+                <w:webHidden/>
+              </w:rPr>
+              <w:instrText xml:space="preserve"> PAGEREF _Toc123908382 \h </w:instrText>
+            </w:r>
+            <w:r>
+              <w:rPr>
+                <w:noProof/>
+                <w:webHidden/>
+              </w:rPr>
+            </w:r>
+            <w:r>
+              <w:rPr>
+                <w:noProof/>
+                <w:webHidden/>
+              </w:rPr>
+              <w:fldChar w:fldCharType="separate"/>
+            </w:r>
+            <w:r>
+              <w:rPr>
+                <w:noProof/>
+                <w:webHidden/>
+              </w:rPr>
+              <w:t>2</w:t>
+            </w:r>
+            <w:r>
+              <w:rPr>
+                <w:noProof/>
+                <w:webHidden/>
+              </w:rPr>
+              <w:fldChar w:fldCharType="end"/>
+            </w:r>
+          </w:hyperlink>
+        </w:p>
+        <w:p>
+          <w:pPr>
+            <w:pStyle w:val="TOC2"/>
+            <w:tabs>
+              <w:tab w:val="right" w:leader="dot" w:pos="9016"/>
+            </w:tabs>
+            <w:rPr>
+              <w:noProof/>
+            </w:rPr>
+          </w:pPr>
+          <w:hyperlink w:anchor="_Toc123908383" w:history="1">
+            <w:r>
+              <w:rPr>
+                <w:rStyle w:val="Hyperlink"/>
+                <w:noProof/>
+              </w:rPr>
+              <w:t>Limitations</w:t>
+            </w:r>
+            <w:r>
+              <w:rPr>
+                <w:noProof/>
+                <w:webHidden/>
+              </w:rPr>
+              <w:tab/>
+            </w:r>
+            <w:r>
+              <w:rPr>
+                <w:noProof/>
+                <w:webHidden/>
+              </w:rPr>
+              <w:fldChar w:fldCharType="begin"/>
+            </w:r>
+            <w:r>
+              <w:rPr>
+                <w:noProof/>
+                <w:webHidden/>
+              </w:rPr>
+              <w:instrText xml:space="preserve"> PAGEREF _Toc123908383 \h </w:instrText>
+            </w:r>
+            <w:r>
+              <w:rPr>
+                <w:noProof/>
+                <w:webHidden/>
+              </w:rPr>
+            </w:r>
+            <w:r>
+              <w:rPr>
+                <w:noProof/>
+                <w:webHidden/>
+              </w:rPr>
+              <w:fldChar w:fldCharType="separate"/>
+            </w:r>
+            <w:r>
+              <w:rPr>
+                <w:noProof/>
+                <w:webHidden/>
+              </w:rPr>
+              <w:t>2</w:t>
             </w:r>
             <w:r>
               <w:rPr>
@@ -192,10 +468,12 @@
               <w:tab w:val="right" w:leader="dot" w:pos="9016"/>
             </w:tabs>
             <w:rPr>
+              <w:rFonts w:eastAsiaTheme="minorEastAsia"/>
               <w:noProof/>
+              <w:lang w:eastAsia="en-GB"/>
             </w:rPr>
           </w:pPr>
-          <w:hyperlink w:anchor="_Toc123728045" w:history="1">
+          <w:hyperlink w:anchor="_Toc123908384" w:history="1">
             <w:r>
               <w:rPr>
                 <w:rStyle w:val="Hyperlink"/>
@@ -222,7 +500,7 @@
                 <w:noProof/>
                 <w:webHidden/>
               </w:rPr>
-              <w:instrText xml:space="preserve"> PAGEREF _Toc123728045 \h </w:instrText>
+              <w:instrText xml:space="preserve"> PAGEREF _Toc123908384 \h </w:instrText>
             </w:r>
             <w:r>
               <w:rPr>
@@ -242,7 +520,7 @@
                 <w:noProof/>
                 <w:webHidden/>
               </w:rPr>
-              <w:t>1</w:t>
+              <w:t>2</w:t>
             </w:r>
             <w:r>
               <w:rPr>
@@ -260,10 +538,12 @@
               <w:tab w:val="right" w:leader="dot" w:pos="9016"/>
             </w:tabs>
             <w:rPr>
+              <w:rFonts w:eastAsiaTheme="minorEastAsia"/>
               <w:noProof/>
+              <w:lang w:eastAsia="en-GB"/>
             </w:rPr>
           </w:pPr>
-          <w:hyperlink w:anchor="_Toc123728046" w:history="1">
+          <w:hyperlink w:anchor="_Toc123908385" w:history="1">
             <w:r>
               <w:rPr>
                 <w:rStyle w:val="Hyperlink"/>
@@ -290,7 +570,7 @@
                 <w:noProof/>
                 <w:webHidden/>
               </w:rPr>
-              <w:instrText xml:space="preserve"> PAGEREF _Toc123728046 \h </w:instrText>
+              <w:instrText xml:space="preserve"> PAGEREF _Toc123908385 \h </w:instrText>
             </w:r>
             <w:r>
               <w:rPr>
@@ -310,7 +590,7 @@
                 <w:noProof/>
                 <w:webHidden/>
               </w:rPr>
-              <w:t>1</w:t>
+              <w:t>2</w:t>
             </w:r>
             <w:r>
               <w:rPr>
@@ -328,10 +608,12 @@
               <w:tab w:val="right" w:leader="dot" w:pos="9016"/>
             </w:tabs>
             <w:rPr>
+              <w:rFonts w:eastAsiaTheme="minorEastAsia"/>
               <w:noProof/>
+              <w:lang w:eastAsia="en-GB"/>
             </w:rPr>
           </w:pPr>
-          <w:hyperlink w:anchor="_Toc123728047" w:history="1">
+          <w:hyperlink w:anchor="_Toc123908386" w:history="1">
             <w:r>
               <w:rPr>
                 <w:rStyle w:val="Hyperlink"/>
@@ -358,7 +640,7 @@
                 <w:noProof/>
                 <w:webHidden/>
               </w:rPr>
-              <w:instrText xml:space="preserve"> PAGEREF _Toc123728047 \h </w:instrText>
+              <w:instrText xml:space="preserve"> PAGEREF _Toc123908386 \h </w:instrText>
             </w:r>
             <w:r>
               <w:rPr>
@@ -378,7 +660,7 @@
                 <w:noProof/>
                 <w:webHidden/>
               </w:rPr>
-              <w:t>2</w:t>
+              <w:t>3</w:t>
             </w:r>
             <w:r>
               <w:rPr>
@@ -396,10 +678,12 @@
               <w:tab w:val="right" w:leader="dot" w:pos="9016"/>
             </w:tabs>
             <w:rPr>
+              <w:rFonts w:eastAsiaTheme="minorEastAsia"/>
               <w:noProof/>
+              <w:lang w:eastAsia="en-GB"/>
             </w:rPr>
           </w:pPr>
-          <w:hyperlink w:anchor="_Toc123728048" w:history="1">
+          <w:hyperlink w:anchor="_Toc123908387" w:history="1">
             <w:r>
               <w:rPr>
                 <w:rStyle w:val="Hyperlink"/>
@@ -426,7 +710,7 @@
                 <w:noProof/>
                 <w:webHidden/>
               </w:rPr>
-              <w:instrText xml:space="preserve"> PAGEREF _Toc123728048 \h </w:instrText>
+              <w:instrText xml:space="preserve"> PAGEREF _Toc123908387 \h </w:instrText>
             </w:r>
             <w:r>
               <w:rPr>
@@ -446,7 +730,7 @@
                 <w:noProof/>
                 <w:webHidden/>
               </w:rPr>
-              <w:t>2</w:t>
+              <w:t>3</w:t>
             </w:r>
             <w:r>
               <w:rPr>
@@ -464,10 +748,12 @@
               <w:tab w:val="right" w:leader="dot" w:pos="9016"/>
             </w:tabs>
             <w:rPr>
+              <w:rFonts w:eastAsiaTheme="minorEastAsia"/>
               <w:noProof/>
+              <w:lang w:eastAsia="en-GB"/>
             </w:rPr>
           </w:pPr>
-          <w:hyperlink w:anchor="_Toc123728049" w:history="1">
+          <w:hyperlink w:anchor="_Toc123908388" w:history="1">
             <w:r>
               <w:rPr>
                 <w:rStyle w:val="Hyperlink"/>
@@ -494,7 +780,7 @@
                 <w:noProof/>
                 <w:webHidden/>
               </w:rPr>
-              <w:instrText xml:space="preserve"> PAGEREF _Toc123728049 \h </w:instrText>
+              <w:instrText xml:space="preserve"> PAGEREF _Toc123908388 \h </w:instrText>
             </w:r>
             <w:r>
               <w:rPr>
@@ -514,7 +800,7 @@
                 <w:noProof/>
                 <w:webHidden/>
               </w:rPr>
-              <w:t>2</w:t>
+              <w:t>3</w:t>
             </w:r>
             <w:r>
               <w:rPr>
@@ -532,10 +818,12 @@
               <w:tab w:val="right" w:leader="dot" w:pos="9016"/>
             </w:tabs>
             <w:rPr>
+              <w:rFonts w:eastAsiaTheme="minorEastAsia"/>
               <w:noProof/>
+              <w:lang w:eastAsia="en-GB"/>
             </w:rPr>
           </w:pPr>
-          <w:hyperlink w:anchor="_Toc123728050" w:history="1">
+          <w:hyperlink w:anchor="_Toc123908389" w:history="1">
             <w:r>
               <w:rPr>
                 <w:rStyle w:val="Hyperlink"/>
@@ -562,7 +850,7 @@
                 <w:noProof/>
                 <w:webHidden/>
               </w:rPr>
-              <w:instrText xml:space="preserve"> PAGEREF _Toc123728050 \h </w:instrText>
+              <w:instrText xml:space="preserve"> PAGEREF _Toc123908389 \h </w:instrText>
             </w:r>
             <w:r>
               <w:rPr>
@@ -608,7 +896,7 @@
       <w:pPr>
         <w:pStyle w:val="Heading1"/>
       </w:pPr>
-      <w:bookmarkStart w:id="0" w:name="_Toc123728043"/>
+      <w:bookmarkStart w:id="0" w:name="_Toc123908378"/>
       <w:r>
         <w:t>Feasibility Study</w:t>
       </w:r>
@@ -636,7 +924,7 @@
       <w:pPr>
         <w:pStyle w:val="Heading1"/>
       </w:pPr>
-      <w:bookmarkStart w:id="1" w:name="_Toc123728044"/>
+      <w:bookmarkStart w:id="1" w:name="_Toc123908379"/>
       <w:r>
         <w:t>Analysis</w:t>
       </w:r>
@@ -644,6 +932,697 @@
     </w:p>
     <w:p>
       <w:pPr>
+        <w:pStyle w:val="Heading2"/>
+      </w:pPr>
+      <w:bookmarkStart w:id="2" w:name="_Toc123908380"/>
+      <w:r>
+        <w:t>Stakeholders</w:t>
+      </w:r>
+      <w:bookmarkEnd w:id="2"/>
+    </w:p>
+    <w:p>
+      <w:r>
+        <w:t xml:space="preserve">Henry is a </w:t>
+      </w:r>
+      <w:r>
+        <w:t>16-year-old</w:t>
+      </w:r>
+      <w:r>
+        <w:t xml:space="preserve"> who loves to play guitar on a weekly basis. He has a great interest in a metronome that could help to keep him in time when playing.</w:t>
+      </w:r>
+      <w:r>
+        <w:t xml:space="preserve"> Sometimes he may be using a mobile device but may also use a tablet or computer.</w:t>
+      </w:r>
+    </w:p>
+    <w:p>
+      <w:pPr>
+        <w:pStyle w:val="Heading2"/>
+      </w:pPr>
+      <w:bookmarkStart w:id="3" w:name="_Toc123908381"/>
+      <w:r>
+        <w:lastRenderedPageBreak/>
+        <w:t>Research</w:t>
+      </w:r>
+      <w:bookmarkEnd w:id="3"/>
+    </w:p>
+    <w:p>
+      <w:r>
+        <w:rPr>
+          <w:noProof/>
+        </w:rPr>
+        <w:drawing>
+          <wp:inline distT="0" distB="0" distL="0" distR="0" wp14:anchorId="5128695A" wp14:editId="2CBA5CB3">
+            <wp:extent cx="5731510" cy="2457450"/>
+            <wp:effectExtent l="0" t="0" r="2540" b="0"/>
+            <wp:docPr id="1" name="Picture 1"/>
+            <wp:cNvGraphicFramePr>
+              <a:graphicFrameLocks xmlns:a="http://schemas.openxmlformats.org/drawingml/2006/main" noChangeAspect="1"/>
+            </wp:cNvGraphicFramePr>
+            <a:graphic xmlns:a="http://schemas.openxmlformats.org/drawingml/2006/main">
+              <a:graphicData uri="http://schemas.openxmlformats.org/drawingml/2006/picture">
+                <pic:pic xmlns:pic="http://schemas.openxmlformats.org/drawingml/2006/picture">
+                  <pic:nvPicPr>
+                    <pic:cNvPr id="1" name=""/>
+                    <pic:cNvPicPr/>
+                  </pic:nvPicPr>
+                  <pic:blipFill>
+                    <a:blip r:embed="rId7"/>
+                    <a:stretch>
+                      <a:fillRect/>
+                    </a:stretch>
+                  </pic:blipFill>
+                  <pic:spPr>
+                    <a:xfrm>
+                      <a:off x="0" y="0"/>
+                      <a:ext cx="5731510" cy="2457450"/>
+                    </a:xfrm>
+                    <a:prstGeom prst="rect">
+                      <a:avLst/>
+                    </a:prstGeom>
+                  </pic:spPr>
+                </pic:pic>
+              </a:graphicData>
+            </a:graphic>
+          </wp:inline>
+        </w:drawing>
+      </w:r>
+      <w:hyperlink r:id="rId8" w:history="1">
+        <w:r>
+          <w:rPr>
+            <w:rStyle w:val="Hyperlink"/>
+          </w:rPr>
+          <w:t>https://www.google.com/search?q=google+metronome&amp;rlz=1C1GCEA_enGB813GB815&amp;oq=google+metronome&amp;aqs=chrome..69i57j0i512l9.2804j0j1&amp;sourceid=chrome&amp;ie=UTF-8&amp;safe=active&amp;ssui=on</w:t>
+        </w:r>
+      </w:hyperlink>
+    </w:p>
+    <w:p>
+      <w:r>
+        <w:t>Google provides a metronome which is free, easily acceptable and simple.</w:t>
+      </w:r>
+    </w:p>
+    <w:p>
+      <w:pPr>
+        <w:pStyle w:val="Heading2"/>
+      </w:pPr>
+      <w:bookmarkStart w:id="4" w:name="_Toc123908382"/>
+      <w:r>
+        <w:t>Essential Features</w:t>
+      </w:r>
+      <w:bookmarkEnd w:id="4"/>
+    </w:p>
+    <w:p>
+      <w:r>
+        <w:t>My solution must allow you to set the BPM of the metronome, start/stop the beat and provide a visual implementation and audible noise every beat.</w:t>
+      </w:r>
+    </w:p>
+    <w:p>
+      <w:r>
+        <w:t>The solution must work on any web enabled device with a clear, touchscreen friendly interface</w:t>
+      </w:r>
+    </w:p>
+    <w:p>
+      <w:r>
+        <w:t>There should be limited text so it’s suitable for anyone.</w:t>
+      </w:r>
+    </w:p>
+    <w:p>
+      <w:r>
+        <w:t>It should be freely accessible online.</w:t>
+      </w:r>
+    </w:p>
+    <w:p>
+      <w:pPr>
+        <w:pStyle w:val="Heading2"/>
+      </w:pPr>
+      <w:bookmarkStart w:id="5" w:name="_Toc123908383"/>
+      <w:r>
+        <w:t>Limitations</w:t>
+      </w:r>
+      <w:bookmarkEnd w:id="5"/>
+    </w:p>
+    <w:p>
+      <w:r>
+        <w:t>There is insufficient time to add additional features but these could be added later. My solution will not allow you tom compare your playing to the beat, there will be no memory of users and no tracked data.</w:t>
+      </w:r>
+      <w:r>
+        <w:t xml:space="preserve"> A feature that could be later added would also be a customisable BPM over a set time period allowing musicians to practice specific pieces or techniques.</w:t>
+      </w:r>
+    </w:p>
+    <w:p>
+      <w:r>
+        <w:t>There is no requirement to make a native android or apple app: the metronome will be purely web based in order to make it freely available to as many people as possible.</w:t>
+      </w:r>
+    </w:p>
+    <w:p>
+      <w:pPr>
+        <w:pStyle w:val="Heading2"/>
+      </w:pPr>
+      <w:r>
+        <w:t>Hardware and Software Requirements</w:t>
+      </w:r>
+    </w:p>
+    <w:p>
+      <w:r>
+        <w:t>For development, I need to be able to use Visual Studio 2017 which requires:</w:t>
+      </w:r>
+    </w:p>
+    <w:p>
+      <w:r>
+        <w:rPr>
+          <w:noProof/>
+        </w:rPr>
+        <w:lastRenderedPageBreak/>
+        <w:drawing>
+          <wp:inline distT="0" distB="0" distL="0" distR="0" wp14:anchorId="6586A625" wp14:editId="3D5D8530">
+            <wp:extent cx="5162550" cy="3381375"/>
+            <wp:effectExtent l="0" t="0" r="0" b="9525"/>
+            <wp:docPr id="2" name="Picture 2"/>
+            <wp:cNvGraphicFramePr>
+              <a:graphicFrameLocks xmlns:a="http://schemas.openxmlformats.org/drawingml/2006/main" noChangeAspect="1"/>
+            </wp:cNvGraphicFramePr>
+            <a:graphic xmlns:a="http://schemas.openxmlformats.org/drawingml/2006/main">
+              <a:graphicData uri="http://schemas.openxmlformats.org/drawingml/2006/picture">
+                <pic:pic xmlns:pic="http://schemas.openxmlformats.org/drawingml/2006/picture">
+                  <pic:nvPicPr>
+                    <pic:cNvPr id="1" name=""/>
+                    <pic:cNvPicPr/>
+                  </pic:nvPicPr>
+                  <pic:blipFill>
+                    <a:blip r:embed="rId9"/>
+                    <a:stretch>
+                      <a:fillRect/>
+                    </a:stretch>
+                  </pic:blipFill>
+                  <pic:spPr>
+                    <a:xfrm>
+                      <a:off x="0" y="0"/>
+                      <a:ext cx="5162550" cy="3381375"/>
+                    </a:xfrm>
+                    <a:prstGeom prst="rect">
+                      <a:avLst/>
+                    </a:prstGeom>
+                  </pic:spPr>
+                </pic:pic>
+              </a:graphicData>
+            </a:graphic>
+          </wp:inline>
+        </w:drawing>
+      </w:r>
+    </w:p>
+    <w:p>
+      <w:hyperlink r:id="rId10" w:history="1">
+        <w:r>
+          <w:rPr>
+            <w:rStyle w:val="Hyperlink"/>
+          </w:rPr>
+          <w:t>https://learn.microsoft.com/en-us/visualstudio/releases/2017/vs2017-system-req</w:t>
+        </w:r>
+        <w:r>
+          <w:rPr>
+            <w:rStyle w:val="Hyperlink"/>
+          </w:rPr>
+          <w:t>u</w:t>
+        </w:r>
+        <w:r>
+          <w:rPr>
+            <w:rStyle w:val="Hyperlink"/>
+          </w:rPr>
+          <w:t>i</w:t>
+        </w:r>
+        <w:r>
+          <w:rPr>
+            <w:rStyle w:val="Hyperlink"/>
+          </w:rPr>
+          <w:t>rements-vs</w:t>
+        </w:r>
+      </w:hyperlink>
+    </w:p>
+    <w:p>
+      <w:r>
+        <w:t xml:space="preserve">For the sake of the stakeholders to run the metronome they need it to run on the latest version of chrome available on tablets, phones and PCs. </w:t>
+      </w:r>
+    </w:p>
+    <w:p>
+      <w:r>
+        <w:t>My stakeholder has an android mobile phone</w:t>
+      </w:r>
+    </w:p>
+    <w:tbl>
+      <w:tblPr>
+        <w:tblStyle w:val="TableGrid"/>
+        <w:tblW w:w="0" w:type="auto"/>
+        <w:tblLook w:val="04A0" w:firstRow="1" w:lastRow="0" w:firstColumn="1" w:lastColumn="0" w:noHBand="0" w:noVBand="1"/>
+      </w:tblPr>
+      <w:tblGrid>
+        <w:gridCol w:w="4508"/>
+        <w:gridCol w:w="4508"/>
+      </w:tblGrid>
+      <w:tr>
+        <w:tc>
+          <w:tcPr>
+            <w:tcW w:w="4508" w:type="dxa"/>
+          </w:tcPr>
+          <w:p>
+            <w:r>
+              <w:t>Screen size:</w:t>
+            </w:r>
+          </w:p>
+        </w:tc>
+        <w:tc>
+          <w:tcPr>
+            <w:tcW w:w="4508" w:type="dxa"/>
+          </w:tcPr>
+          <w:p/>
+        </w:tc>
+      </w:tr>
+      <w:tr>
+        <w:tc>
+          <w:tcPr>
+            <w:tcW w:w="4508" w:type="dxa"/>
+          </w:tcPr>
+          <w:p>
+            <w:r>
+              <w:t>OS:</w:t>
+            </w:r>
+          </w:p>
+        </w:tc>
+        <w:tc>
+          <w:tcPr>
+            <w:tcW w:w="4508" w:type="dxa"/>
+          </w:tcPr>
+          <w:p/>
+        </w:tc>
+      </w:tr>
+      <w:tr>
+        <w:tc>
+          <w:tcPr>
+            <w:tcW w:w="4508" w:type="dxa"/>
+          </w:tcPr>
+          <w:p>
+            <w:r>
+              <w:t>Storage:</w:t>
+            </w:r>
+          </w:p>
+        </w:tc>
+        <w:tc>
+          <w:tcPr>
+            <w:tcW w:w="4508" w:type="dxa"/>
+          </w:tcPr>
+          <w:p/>
+        </w:tc>
+      </w:tr>
+      <w:tr>
+        <w:trPr>
+          <w:trHeight w:val="70"/>
+        </w:trPr>
+        <w:tc>
+          <w:tcPr>
+            <w:tcW w:w="4508" w:type="dxa"/>
+          </w:tcPr>
+          <w:p>
+            <w:r>
+              <w:t>RAM:</w:t>
+            </w:r>
+          </w:p>
+        </w:tc>
+        <w:tc>
+          <w:tcPr>
+            <w:tcW w:w="4508" w:type="dxa"/>
+          </w:tcPr>
+          <w:p/>
+        </w:tc>
+      </w:tr>
+    </w:tbl>
+    <w:p>
+      <w:pPr>
+        <w:pStyle w:val="Heading2"/>
+      </w:pPr>
+    </w:p>
+    <w:p>
+      <w:pPr>
+        <w:pStyle w:val="Heading2"/>
+      </w:pPr>
+      <w:r>
+        <w:t>Success Criteria</w:t>
+      </w:r>
+    </w:p>
+    <w:tbl>
+      <w:tblPr>
+        <w:tblStyle w:val="TableGrid"/>
+        <w:tblW w:w="0" w:type="auto"/>
+        <w:tblLook w:val="04A0" w:firstRow="1" w:lastRow="0" w:firstColumn="1" w:lastColumn="0" w:noHBand="0" w:noVBand="1"/>
+      </w:tblPr>
+      <w:tblGrid>
+        <w:gridCol w:w="988"/>
+        <w:gridCol w:w="5022"/>
+        <w:gridCol w:w="3006"/>
+      </w:tblGrid>
+      <w:tr>
+        <w:tc>
+          <w:tcPr>
+            <w:tcW w:w="988" w:type="dxa"/>
+          </w:tcPr>
+          <w:p>
+            <w:r>
+              <w:t>Number</w:t>
+            </w:r>
+          </w:p>
+        </w:tc>
+        <w:tc>
+          <w:tcPr>
+            <w:tcW w:w="5022" w:type="dxa"/>
+          </w:tcPr>
+          <w:p>
+            <w:r>
+              <w:t>Criteria</w:t>
+            </w:r>
+          </w:p>
+        </w:tc>
+        <w:tc>
+          <w:tcPr>
+            <w:tcW w:w="3006" w:type="dxa"/>
+          </w:tcPr>
+          <w:p>
+            <w:r>
+              <w:t>Justification</w:t>
+            </w:r>
+          </w:p>
+        </w:tc>
+      </w:tr>
+      <w:tr>
+        <w:tc>
+          <w:tcPr>
+            <w:tcW w:w="988" w:type="dxa"/>
+          </w:tcPr>
+          <w:p>
+            <w:r>
+              <w:t>1</w:t>
+            </w:r>
+          </w:p>
+        </w:tc>
+        <w:tc>
+          <w:tcPr>
+            <w:tcW w:w="5022" w:type="dxa"/>
+          </w:tcPr>
+          <w:p>
+            <w:r>
+              <w:t>Must be accessible on an android 12 device on chrome</w:t>
+            </w:r>
+          </w:p>
+        </w:tc>
+        <w:tc>
+          <w:tcPr>
+            <w:tcW w:w="3006" w:type="dxa"/>
+          </w:tcPr>
+          <w:p>
+            <w:r>
+              <w:t>Stakeholder has an android 12 device with a reliable WiFi connections. Any updates can be automatically rolled out</w:t>
+            </w:r>
+          </w:p>
+        </w:tc>
+      </w:tr>
+      <w:tr>
+        <w:tc>
+          <w:tcPr>
+            <w:tcW w:w="988" w:type="dxa"/>
+          </w:tcPr>
+          <w:p>
+            <w:r>
+              <w:t>2</w:t>
+            </w:r>
+          </w:p>
+        </w:tc>
+        <w:tc>
+          <w:tcPr>
+            <w:tcW w:w="5022" w:type="dxa"/>
+          </w:tcPr>
+          <w:p>
+            <w:r>
+              <w:t>User can set the BPM</w:t>
+            </w:r>
+          </w:p>
+        </w:tc>
+        <w:tc>
+          <w:tcPr>
+            <w:tcW w:w="3006" w:type="dxa"/>
+          </w:tcPr>
+          <w:p>
+            <w:r>
+              <w:t>The stakeholder needs to modify BPM to practice between 50-120BPM</w:t>
+            </w:r>
+          </w:p>
+        </w:tc>
+      </w:tr>
+      <w:tr>
+        <w:tc>
+          <w:tcPr>
+            <w:tcW w:w="988" w:type="dxa"/>
+          </w:tcPr>
+          <w:p>
+            <w:r>
+              <w:t>3</w:t>
+            </w:r>
+          </w:p>
+        </w:tc>
+        <w:tc>
+          <w:tcPr>
+            <w:tcW w:w="5022" w:type="dxa"/>
+          </w:tcPr>
+          <w:p>
+            <w:r>
+              <w:t>Any invalid BPM will be automatically corrected to the closest sensible value between 50-120BPM</w:t>
+            </w:r>
+          </w:p>
+        </w:tc>
+        <w:tc>
+          <w:tcPr>
+            <w:tcW w:w="3006" w:type="dxa"/>
+          </w:tcPr>
+          <w:p>
+            <w:r>
+              <w:t>The stakeholder wants to focus on playing guitar and might accidentally type in invalid data</w:t>
+            </w:r>
+          </w:p>
+        </w:tc>
+      </w:tr>
+      <w:tr>
+        <w:tc>
+          <w:tcPr>
+            <w:tcW w:w="988" w:type="dxa"/>
+          </w:tcPr>
+          <w:p>
+            <w:r>
+              <w:t>4</w:t>
+            </w:r>
+          </w:p>
+        </w:tc>
+        <w:tc>
+          <w:tcPr>
+            <w:tcW w:w="5022" w:type="dxa"/>
+          </w:tcPr>
+          <w:p>
+            <w:r>
+              <w:t>There should be a start and stop button that toggles when you press it</w:t>
+            </w:r>
+          </w:p>
+        </w:tc>
+        <w:tc>
+          <w:tcPr>
+            <w:tcW w:w="3006" w:type="dxa"/>
+          </w:tcPr>
+          <w:p>
+            <w:r>
+              <w:t>The user should be able to control the metronome with their finger with a really simple UI</w:t>
+            </w:r>
+          </w:p>
+        </w:tc>
+      </w:tr>
+      <w:tr>
+        <w:tc>
+          <w:tcPr>
+            <w:tcW w:w="988" w:type="dxa"/>
+          </w:tcPr>
+          <w:p>
+            <w:r>
+              <w:t>5</w:t>
+            </w:r>
+          </w:p>
+        </w:tc>
+        <w:tc>
+          <w:tcPr>
+            <w:tcW w:w="5022" w:type="dxa"/>
+          </w:tcPr>
+          <w:p>
+            <w:r>
+              <w:t>The user should be able to increase the BPM by 5 using a touch button</w:t>
+            </w:r>
+          </w:p>
+          <w:p/>
+        </w:tc>
+        <w:tc>
+          <w:tcPr>
+            <w:tcW w:w="3006" w:type="dxa"/>
+            <w:vMerge w:val="restart"/>
+          </w:tcPr>
+          <w:p>
+            <w:r>
+              <w:lastRenderedPageBreak/>
+              <w:t xml:space="preserve">The stakeholder needs to be able to easily modify the </w:t>
+            </w:r>
+            <w:r>
+              <w:lastRenderedPageBreak/>
+              <w:t>speeds by a common increase so they can practice different speeds</w:t>
+            </w:r>
+          </w:p>
+        </w:tc>
+      </w:tr>
+      <w:tr>
+        <w:tc>
+          <w:tcPr>
+            <w:tcW w:w="988" w:type="dxa"/>
+          </w:tcPr>
+          <w:p>
+            <w:r>
+              <w:lastRenderedPageBreak/>
+              <w:t>6</w:t>
+            </w:r>
+          </w:p>
+        </w:tc>
+        <w:tc>
+          <w:tcPr>
+            <w:tcW w:w="5022" w:type="dxa"/>
+          </w:tcPr>
+          <w:p>
+            <w:r>
+              <w:t xml:space="preserve">The user should be able to </w:t>
+            </w:r>
+            <w:r>
+              <w:t>decrease</w:t>
+            </w:r>
+            <w:r>
+              <w:t xml:space="preserve"> the BPM by 5 using a touch button</w:t>
+            </w:r>
+          </w:p>
+          <w:p/>
+        </w:tc>
+        <w:tc>
+          <w:tcPr>
+            <w:tcW w:w="3006" w:type="dxa"/>
+            <w:vMerge/>
+          </w:tcPr>
+          <w:p/>
+        </w:tc>
+      </w:tr>
+      <w:tr>
+        <w:tc>
+          <w:tcPr>
+            <w:tcW w:w="988" w:type="dxa"/>
+          </w:tcPr>
+          <w:p>
+            <w:r>
+              <w:t>7</w:t>
+            </w:r>
+          </w:p>
+        </w:tc>
+        <w:tc>
+          <w:tcPr>
+            <w:tcW w:w="5022" w:type="dxa"/>
+          </w:tcPr>
+          <w:p>
+            <w:r>
+              <w:t>There should be an audible beep every beat</w:t>
+            </w:r>
+          </w:p>
+        </w:tc>
+        <w:tc>
+          <w:tcPr>
+            <w:tcW w:w="3006" w:type="dxa"/>
+          </w:tcPr>
+          <w:p>
+            <w:r>
+              <w:t>If they are focusing on sheet music or the instrument they will want an audible cue to play alongside</w:t>
+            </w:r>
+          </w:p>
+        </w:tc>
+      </w:tr>
+      <w:tr>
+        <w:tc>
+          <w:tcPr>
+            <w:tcW w:w="988" w:type="dxa"/>
+          </w:tcPr>
+          <w:p>
+            <w:r>
+              <w:t>8</w:t>
+            </w:r>
+          </w:p>
+        </w:tc>
+        <w:tc>
+          <w:tcPr>
+            <w:tcW w:w="5022" w:type="dxa"/>
+          </w:tcPr>
+          <w:p>
+            <w:r>
+              <w:t>There should be a visual cue every beat</w:t>
+            </w:r>
+          </w:p>
+        </w:tc>
+        <w:tc>
+          <w:tcPr>
+            <w:tcW w:w="3006" w:type="dxa"/>
+          </w:tcPr>
+          <w:p>
+            <w:r>
+              <w:t>People may not have hearing difficulties or not want to be using sound so require a visual cue</w:t>
+            </w:r>
+          </w:p>
+        </w:tc>
+      </w:tr>
+      <w:tr>
+        <w:tc>
+          <w:tcPr>
+            <w:tcW w:w="988" w:type="dxa"/>
+          </w:tcPr>
+          <w:p>
+            <w:r>
+              <w:t>9</w:t>
+            </w:r>
+          </w:p>
+        </w:tc>
+        <w:tc>
+          <w:tcPr>
+            <w:tcW w:w="5022" w:type="dxa"/>
+          </w:tcPr>
+          <w:p>
+            <w:r>
+              <w:t>There should be a high contrast mode button which toggles a black and white colour scheme with larger text</w:t>
+            </w:r>
+          </w:p>
+        </w:tc>
+        <w:tc>
+          <w:tcPr>
+            <w:tcW w:w="3006" w:type="dxa"/>
+          </w:tcPr>
+          <w:p>
+            <w:r>
+              <w:t>Sometimes the metronome will be on a small screen or far away and users will need an easier visual experience so they don’t mistake the numbers</w:t>
+            </w:r>
+          </w:p>
+        </w:tc>
+      </w:tr>
+    </w:tbl>
+    <w:p/>
+    <w:p>
+      <w:pPr>
+        <w:pStyle w:val="Heading1"/>
+      </w:pPr>
+      <w:bookmarkStart w:id="6" w:name="_Toc123908384"/>
+      <w:r>
+        <w:t>Design</w:t>
+      </w:r>
+      <w:bookmarkEnd w:id="6"/>
+    </w:p>
+    <w:p>
+      <w:pPr>
         <w:rPr>
           <w:noProof/>
         </w:rPr>
@@ -706,11 +1685,11 @@
       <w:pPr>
         <w:pStyle w:val="Heading1"/>
       </w:pPr>
-      <w:bookmarkStart w:id="2" w:name="_Toc123728045"/>
-      <w:r>
-        <w:t>Design</w:t>
-      </w:r>
-      <w:bookmarkEnd w:id="2"/>
+      <w:bookmarkStart w:id="7" w:name="_Toc123908385"/>
+      <w:r>
+        <w:t>Implementation</w:t>
+      </w:r>
+      <w:bookmarkEnd w:id="7"/>
     </w:p>
     <w:p>
       <w:pPr>
@@ -748,7 +1727,77 @@
         <w:rPr>
           <w:noProof/>
         </w:rPr>
+        <w:t>Pellentesque habitant morbi tristique senectus et netus et malesuada fames ac turpis egestas. Proin pharetra nonummy pede. Mauris et orci.</w:t>
+      </w:r>
+    </w:p>
+    <w:p>
+      <w:pPr>
+        <w:rPr>
+          <w:noProof/>
+        </w:rPr>
+      </w:pPr>
+      <w:r>
+        <w:rPr>
+          <w:noProof/>
+        </w:rPr>
+        <w:t>Aenean nec lorem. In porttitor. Donec laoreet nonummy augue.</w:t>
+      </w:r>
+    </w:p>
+    <w:p>
+      <w:r>
+        <w:rPr>
+          <w:noProof/>
+        </w:rPr>
+        <w:t>Suspendisse dui purus, scelerisque at, vulputate vitae, pretium mattis, nunc. Mauris eget neque at sem venenatis eleifend. Ut nonummy.</w:t>
+      </w:r>
+    </w:p>
+    <w:p>
+      <w:pPr>
+        <w:pStyle w:val="Heading1"/>
+      </w:pPr>
+      <w:bookmarkStart w:id="8" w:name="_Toc123908386"/>
+      <w:r>
         <w:lastRenderedPageBreak/>
+        <w:t>Testing</w:t>
+      </w:r>
+      <w:bookmarkEnd w:id="8"/>
+    </w:p>
+    <w:p>
+      <w:pPr>
+        <w:rPr>
+          <w:noProof/>
+        </w:rPr>
+      </w:pPr>
+      <w:r>
+        <w:rPr>
+          <w:noProof/>
+        </w:rPr>
+        <w:t>Lorem ipsum dolor sit amet, consectetuer adipiscing elit. Maecenas porttitor congue massa. Fusce posuere, magna sed pulvinar ultricies, purus lectus malesuada libero, sit amet commodo magna eros quis urna.</w:t>
+      </w:r>
+    </w:p>
+    <w:p>
+      <w:pPr>
+        <w:rPr>
+          <w:noProof/>
+        </w:rPr>
+      </w:pPr>
+      <w:r>
+        <w:rPr>
+          <w:noProof/>
+        </w:rPr>
+        <w:t>Nunc viverra imperdiet enim. Fusce est. Vivamus a tellus.</w:t>
+      </w:r>
+    </w:p>
+    <w:p>
+      <w:pPr>
+        <w:rPr>
+          <w:noProof/>
+        </w:rPr>
+      </w:pPr>
+      <w:r>
+        <w:rPr>
+          <w:noProof/>
+        </w:rPr>
         <w:t>Pellentesque habitant morbi tristique senectus et netus et malesuada fames ac turpis egestas. Proin pharetra nonummy pede. Mauris et orci.</w:t>
       </w:r>
     </w:p>
@@ -777,11 +1826,11 @@
       <w:pPr>
         <w:pStyle w:val="Heading1"/>
       </w:pPr>
-      <w:bookmarkStart w:id="3" w:name="_Toc123728046"/>
-      <w:r>
-        <w:t>Implementation</w:t>
-      </w:r>
-      <w:bookmarkEnd w:id="3"/>
+      <w:bookmarkStart w:id="9" w:name="_Toc123908387"/>
+      <w:r>
+        <w:t>Installation</w:t>
+      </w:r>
+      <w:bookmarkEnd w:id="9"/>
     </w:p>
     <w:p>
       <w:pPr>
@@ -847,11 +1896,11 @@
       <w:pPr>
         <w:pStyle w:val="Heading1"/>
       </w:pPr>
-      <w:bookmarkStart w:id="4" w:name="_Toc123728047"/>
-      <w:r>
-        <w:t>Testing</w:t>
-      </w:r>
-      <w:bookmarkEnd w:id="4"/>
+      <w:bookmarkStart w:id="10" w:name="_Toc123908388"/>
+      <w:r>
+        <w:t>Installation</w:t>
+      </w:r>
+      <w:bookmarkEnd w:id="10"/>
     </w:p>
     <w:p>
       <w:pPr>
@@ -917,11 +1966,11 @@
       <w:pPr>
         <w:pStyle w:val="Heading1"/>
       </w:pPr>
-      <w:bookmarkStart w:id="5" w:name="_Toc123728048"/>
-      <w:r>
-        <w:t>Installation</w:t>
-      </w:r>
-      <w:bookmarkEnd w:id="5"/>
+      <w:bookmarkStart w:id="11" w:name="_Toc123908389"/>
+      <w:r>
+        <w:t>Maintenance</w:t>
+      </w:r>
+      <w:bookmarkEnd w:id="11"/>
     </w:p>
     <w:p>
       <w:pPr>
@@ -959,147 +2008,7 @@
         <w:rPr>
           <w:noProof/>
         </w:rPr>
-        <w:t>Pellentesque habitant morbi tristique senectus et netus et malesuada fames ac turpis egestas. Proin pharetra nonummy pede. Mauris et orci.</w:t>
-      </w:r>
-    </w:p>
-    <w:p>
-      <w:pPr>
-        <w:rPr>
-          <w:noProof/>
-        </w:rPr>
-      </w:pPr>
-      <w:r>
-        <w:rPr>
-          <w:noProof/>
-        </w:rPr>
-        <w:t>Aenean nec lorem. In porttitor. Donec laoreet nonummy augue.</w:t>
-      </w:r>
-    </w:p>
-    <w:p>
-      <w:r>
-        <w:rPr>
-          <w:noProof/>
-        </w:rPr>
-        <w:t>Suspendisse dui purus, scelerisque at, vulputate vitae, pretium mattis, nunc. Mauris eget neque at sem venenatis eleifend. Ut nonummy.</w:t>
-      </w:r>
-    </w:p>
-    <w:p>
-      <w:pPr>
-        <w:pStyle w:val="Heading1"/>
-      </w:pPr>
-      <w:bookmarkStart w:id="6" w:name="_Toc123728049"/>
-      <w:r>
         <w:lastRenderedPageBreak/>
-        <w:t>Installation</w:t>
-      </w:r>
-      <w:bookmarkEnd w:id="6"/>
-    </w:p>
-    <w:p>
-      <w:pPr>
-        <w:rPr>
-          <w:noProof/>
-        </w:rPr>
-      </w:pPr>
-      <w:r>
-        <w:rPr>
-          <w:noProof/>
-        </w:rPr>
-        <w:t>Lorem ipsum dolor sit amet, consectetuer adipiscing elit. Maecenas porttitor congue massa. Fusce posuere, magna sed pulvinar ultricies, purus lectus malesuada libero, sit amet commodo magna eros quis urna.</w:t>
-      </w:r>
-    </w:p>
-    <w:p>
-      <w:pPr>
-        <w:rPr>
-          <w:noProof/>
-        </w:rPr>
-      </w:pPr>
-      <w:r>
-        <w:rPr>
-          <w:noProof/>
-        </w:rPr>
-        <w:t>Nunc viverra imperdiet enim. Fusce est. Vivamus a tellus.</w:t>
-      </w:r>
-    </w:p>
-    <w:p>
-      <w:pPr>
-        <w:rPr>
-          <w:noProof/>
-        </w:rPr>
-      </w:pPr>
-      <w:r>
-        <w:rPr>
-          <w:noProof/>
-        </w:rPr>
-        <w:t>Pellentesque habitant morbi tristique senectus et netus et malesuada fames ac turpis egestas. Proin pharetra nonummy pede. Mauris et orci.</w:t>
-      </w:r>
-    </w:p>
-    <w:p>
-      <w:pPr>
-        <w:rPr>
-          <w:noProof/>
-        </w:rPr>
-      </w:pPr>
-      <w:r>
-        <w:rPr>
-          <w:noProof/>
-        </w:rPr>
-        <w:t>Aenean nec lorem. In porttitor. Donec laoreet nonummy augue.</w:t>
-      </w:r>
-    </w:p>
-    <w:p>
-      <w:r>
-        <w:rPr>
-          <w:noProof/>
-        </w:rPr>
-        <w:t>Suspendisse dui purus, scelerisque at, vulputate vitae, pretium mattis, nunc. Mauris eget neque at sem venenatis eleifend. Ut nonummy.</w:t>
-      </w:r>
-    </w:p>
-    <w:p>
-      <w:pPr>
-        <w:pStyle w:val="Heading1"/>
-      </w:pPr>
-      <w:bookmarkStart w:id="7" w:name="_Toc123728050"/>
-      <w:r>
-        <w:t>Maintenance</w:t>
-      </w:r>
-      <w:bookmarkEnd w:id="7"/>
-    </w:p>
-    <w:p>
-      <w:pPr>
-        <w:rPr>
-          <w:noProof/>
-        </w:rPr>
-      </w:pPr>
-      <w:r>
-        <w:rPr>
-          <w:noProof/>
-        </w:rPr>
-        <w:t>Lorem ipsum dolor sit amet, consectetuer adipiscing elit. Maecenas porttitor congue massa. Fusce posuere, magna sed pulvinar ultricies, purus lectus malesuada libero, sit amet commodo magna eros quis urna.</w:t>
-      </w:r>
-    </w:p>
-    <w:p>
-      <w:pPr>
-        <w:rPr>
-          <w:noProof/>
-        </w:rPr>
-      </w:pPr>
-      <w:r>
-        <w:rPr>
-          <w:noProof/>
-        </w:rPr>
-        <w:t>Nunc viverra imperdiet enim. Fusce est. Vivamus a tellus.</w:t>
-      </w:r>
-    </w:p>
-    <w:p>
-      <w:pPr>
-        <w:rPr>
-          <w:noProof/>
-        </w:rPr>
-      </w:pPr>
-      <w:r>
-        <w:rPr>
-          <w:noProof/>
-        </w:rPr>
         <w:t>Pellentesque habitant morbi tristique senectus et netus et malesuada fames ac turpis egestas. Proin pharetra nonummy pede. Mauris et orci.</w:t>
       </w:r>
     </w:p>
@@ -1605,6 +2514,50 @@
       <w:szCs w:val="32"/>
     </w:rPr>
   </w:style>
+  <w:style w:type="paragraph" w:styleId="Heading2">
+    <w:name w:val="heading 2"/>
+    <w:basedOn w:val="Normal"/>
+    <w:next w:val="Normal"/>
+    <w:link w:val="Heading2Char"/>
+    <w:uiPriority w:val="9"/>
+    <w:unhideWhenUsed/>
+    <w:qFormat/>
+    <w:rsid w:val="005C6273"/>
+    <w:pPr>
+      <w:keepNext/>
+      <w:keepLines/>
+      <w:spacing w:before="40" w:after="0"/>
+      <w:outlineLvl w:val="1"/>
+    </w:pPr>
+    <w:rPr>
+      <w:rFonts w:asciiTheme="majorHAnsi" w:eastAsiaTheme="majorEastAsia" w:hAnsiTheme="majorHAnsi" w:cstheme="majorBidi"/>
+      <w:color w:val="2F5496" w:themeColor="accent1" w:themeShade="BF"/>
+      <w:sz w:val="26"/>
+      <w:szCs w:val="26"/>
+    </w:rPr>
+  </w:style>
+  <w:style w:type="paragraph" w:styleId="Heading3">
+    <w:name w:val="heading 3"/>
+    <w:basedOn w:val="Normal"/>
+    <w:next w:val="Normal"/>
+    <w:link w:val="Heading3Char"/>
+    <w:uiPriority w:val="9"/>
+    <w:unhideWhenUsed/>
+    <w:qFormat/>
+    <w:rsid w:val="00B43DDB"/>
+    <w:pPr>
+      <w:keepNext/>
+      <w:keepLines/>
+      <w:spacing w:before="40" w:after="0"/>
+      <w:outlineLvl w:val="2"/>
+    </w:pPr>
+    <w:rPr>
+      <w:rFonts w:asciiTheme="majorHAnsi" w:eastAsiaTheme="majorEastAsia" w:hAnsiTheme="majorHAnsi" w:cstheme="majorBidi"/>
+      <w:color w:val="1F3763" w:themeColor="accent1" w:themeShade="7F"/>
+      <w:sz w:val="24"/>
+      <w:szCs w:val="24"/>
+    </w:rPr>
+  </w:style>
   <w:style w:type="character" w:default="1" w:styleId="DefaultParagraphFont">
     <w:name w:val="Default Paragraph Font"/>
     <w:uiPriority w:val="1"/>
@@ -1760,6 +2713,88 @@
       <w:color w:val="0563C1" w:themeColor="hyperlink"/>
       <w:u w:val="single"/>
     </w:rPr>
+  </w:style>
+  <w:style w:type="character" w:customStyle="1" w:styleId="Heading2Char">
+    <w:name w:val="Heading 2 Char"/>
+    <w:basedOn w:val="DefaultParagraphFont"/>
+    <w:link w:val="Heading2"/>
+    <w:uiPriority w:val="9"/>
+    <w:rsid w:val="005C6273"/>
+    <w:rPr>
+      <w:rFonts w:asciiTheme="majorHAnsi" w:eastAsiaTheme="majorEastAsia" w:hAnsiTheme="majorHAnsi" w:cstheme="majorBidi"/>
+      <w:color w:val="2F5496" w:themeColor="accent1" w:themeShade="BF"/>
+      <w:sz w:val="26"/>
+      <w:szCs w:val="26"/>
+    </w:rPr>
+  </w:style>
+  <w:style w:type="character" w:styleId="UnresolvedMention">
+    <w:name w:val="Unresolved Mention"/>
+    <w:basedOn w:val="DefaultParagraphFont"/>
+    <w:uiPriority w:val="99"/>
+    <w:semiHidden/>
+    <w:unhideWhenUsed/>
+    <w:rsid w:val="00B43DDB"/>
+    <w:rPr>
+      <w:color w:val="605E5C"/>
+      <w:shd w:val="clear" w:color="auto" w:fill="E1DFDD"/>
+    </w:rPr>
+  </w:style>
+  <w:style w:type="character" w:customStyle="1" w:styleId="Heading3Char">
+    <w:name w:val="Heading 3 Char"/>
+    <w:basedOn w:val="DefaultParagraphFont"/>
+    <w:link w:val="Heading3"/>
+    <w:uiPriority w:val="9"/>
+    <w:rsid w:val="00B43DDB"/>
+    <w:rPr>
+      <w:rFonts w:asciiTheme="majorHAnsi" w:eastAsiaTheme="majorEastAsia" w:hAnsiTheme="majorHAnsi" w:cstheme="majorBidi"/>
+      <w:color w:val="1F3763" w:themeColor="accent1" w:themeShade="7F"/>
+      <w:sz w:val="24"/>
+      <w:szCs w:val="24"/>
+    </w:rPr>
+  </w:style>
+  <w:style w:type="paragraph" w:styleId="TOC2">
+    <w:name w:val="toc 2"/>
+    <w:basedOn w:val="Normal"/>
+    <w:next w:val="Normal"/>
+    <w:autoRedefine/>
+    <w:uiPriority w:val="39"/>
+    <w:unhideWhenUsed/>
+    <w:rsid w:val="00B43DDB"/>
+    <w:pPr>
+      <w:spacing w:after="100"/>
+      <w:ind w:left="220"/>
+    </w:pPr>
+  </w:style>
+  <w:style w:type="character" w:styleId="FollowedHyperlink">
+    <w:name w:val="FollowedHyperlink"/>
+    <w:basedOn w:val="DefaultParagraphFont"/>
+    <w:uiPriority w:val="99"/>
+    <w:semiHidden/>
+    <w:unhideWhenUsed/>
+    <w:rsid w:val="006C2E69"/>
+    <w:rPr>
+      <w:color w:val="954F72" w:themeColor="followedHyperlink"/>
+      <w:u w:val="single"/>
+    </w:rPr>
+  </w:style>
+  <w:style w:type="table" w:styleId="TableGrid">
+    <w:name w:val="Table Grid"/>
+    <w:basedOn w:val="TableNormal"/>
+    <w:uiPriority w:val="39"/>
+    <w:rsid w:val="006C2E69"/>
+    <w:pPr>
+      <w:spacing w:after="0" w:line="240" w:lineRule="auto"/>
+    </w:pPr>
+    <w:tblPr>
+      <w:tblBorders>
+        <w:top w:val="single" w:sz="4" w:space="0" w:color="auto"/>
+        <w:left w:val="single" w:sz="4" w:space="0" w:color="auto"/>
+        <w:bottom w:val="single" w:sz="4" w:space="0" w:color="auto"/>
+        <w:right w:val="single" w:sz="4" w:space="0" w:color="auto"/>
+        <w:insideH w:val="single" w:sz="4" w:space="0" w:color="auto"/>
+        <w:insideV w:val="single" w:sz="4" w:space="0" w:color="auto"/>
+      </w:tblBorders>
+    </w:tblPr>
   </w:style>
 </w:styles>
 </file>

</xml_diff>

<commit_message>
Added more test prep
</commit_message>
<xml_diff>
--- a/Documentation.docx
+++ b/Documentation.docx
@@ -918,15 +918,7 @@
     </w:p>
     <w:p>
       <w:r>
-        <w:t xml:space="preserve">The budget is </w:t>
-      </w:r>
-      <w:proofErr w:type="gramStart"/>
-      <w:r>
-        <w:t>limited(</w:t>
-      </w:r>
-      <w:proofErr w:type="gramEnd"/>
-      <w:r>
-        <w:t>£0) and we have 2 weeks to complete the project.</w:t>
+        <w:t>The budget is limited(£0) and we have 2 weeks to complete the project.</w:t>
       </w:r>
     </w:p>
     <w:p>
@@ -1528,15 +1520,7 @@
           </w:tcPr>
           <w:p>
             <w:r>
-              <w:t xml:space="preserve">If they are focusing on sheet music or the </w:t>
-            </w:r>
-            <w:proofErr w:type="gramStart"/>
-            <w:r>
-              <w:t>instrument</w:t>
-            </w:r>
-            <w:proofErr w:type="gramEnd"/>
-            <w:r>
-              <w:t xml:space="preserve"> they will want an audible cue to play alongside</w:t>
+              <w:t>If they are focusing on sheet music or the instrument they will want an audible cue to play alongside</w:t>
             </w:r>
           </w:p>
         </w:tc>
@@ -1670,6 +1654,7 @@
         <w:t>Usability features</w:t>
       </w:r>
     </w:p>
+    <w:p/>
     <w:p>
       <w:r>
         <w:rPr>
@@ -1678,13 +1663,13 @@
         <mc:AlternateContent>
           <mc:Choice Requires="wps">
             <w:drawing>
-              <wp:anchor distT="0" distB="0" distL="114300" distR="114300" simplePos="0" relativeHeight="251659264" behindDoc="0" locked="0" layoutInCell="1" allowOverlap="1" wp14:anchorId="484B8EBF" wp14:editId="1C5D3F80">
+              <wp:anchor distT="0" distB="0" distL="114300" distR="114300" simplePos="0" relativeHeight="251659264" behindDoc="0" locked="0" layoutInCell="1" allowOverlap="1" wp14:anchorId="484B8EBF" wp14:editId="4A090335">
                 <wp:simplePos x="0" y="0"/>
                 <wp:positionH relativeFrom="column">
-                  <wp:posOffset>942976</wp:posOffset>
+                  <wp:posOffset>104775</wp:posOffset>
                 </wp:positionH>
                 <wp:positionV relativeFrom="paragraph">
-                  <wp:posOffset>106045</wp:posOffset>
+                  <wp:posOffset>259080</wp:posOffset>
                 </wp:positionV>
                 <wp:extent cx="4000500" cy="2114550"/>
                 <wp:effectExtent l="0" t="0" r="19050" b="19050"/>
@@ -1743,7 +1728,7 @@
           </mc:Choice>
           <mc:Fallback>
             <w:pict>
-              <v:roundrect w14:anchorId="6D01AE8E" id="Rectangle: Rounded Corners 4" o:spid="_x0000_s1026" style="position:absolute;margin-left:74.25pt;margin-top:8.35pt;width:315pt;height:166.5pt;z-index:251659264;visibility:visible;mso-wrap-style:square;mso-width-percent:0;mso-wrap-distance-left:9pt;mso-wrap-distance-top:0;mso-wrap-distance-right:9pt;mso-wrap-distance-bottom:0;mso-position-horizontal:absolute;mso-position-horizontal-relative:text;mso-position-vertical:absolute;mso-position-vertical-relative:text;mso-width-percent:0;mso-width-relative:margin;v-text-anchor:middle" arcsize="10923f" o:gfxdata="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" fillcolor="#272727 [2749]" strokecolor="#1f3763 [1604]" strokeweight="1pt">
+              <v:roundrect w14:anchorId="71D2E9FE" id="Rectangle: Rounded Corners 4" o:spid="_x0000_s1026" style="position:absolute;margin-left:8.25pt;margin-top:20.4pt;width:315pt;height:166.5pt;z-index:251659264;visibility:visible;mso-wrap-style:square;mso-width-percent:0;mso-wrap-distance-left:9pt;mso-wrap-distance-top:0;mso-wrap-distance-right:9pt;mso-wrap-distance-bottom:0;mso-position-horizontal:absolute;mso-position-horizontal-relative:text;mso-position-vertical:absolute;mso-position-vertical-relative:text;mso-width-percent:0;mso-width-relative:margin;v-text-anchor:middle" arcsize="10923f" o:gfxdata="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" fillcolor="#272727 [2749]" strokecolor="#1f3763 [1604]" strokeweight="1pt">
                 <v:stroke joinstyle="miter"/>
               </v:roundrect>
             </w:pict>
@@ -1760,15 +1745,15 @@
         <mc:AlternateContent>
           <mc:Choice Requires="wps">
             <w:drawing>
-              <wp:anchor distT="0" distB="0" distL="114300" distR="114300" simplePos="0" relativeHeight="251670528" behindDoc="0" locked="0" layoutInCell="1" allowOverlap="1" wp14:anchorId="76A35512" wp14:editId="3FBFFC26">
+              <wp:anchor distT="0" distB="0" distL="114300" distR="114300" simplePos="0" relativeHeight="251670528" behindDoc="0" locked="0" layoutInCell="1" allowOverlap="1" wp14:anchorId="76A35512" wp14:editId="1026D793">
                 <wp:simplePos x="0" y="0"/>
                 <wp:positionH relativeFrom="margin">
-                  <wp:posOffset>2856230</wp:posOffset>
+                  <wp:posOffset>2018030</wp:posOffset>
                 </wp:positionH>
                 <wp:positionV relativeFrom="paragraph">
-                  <wp:posOffset>11430</wp:posOffset>
+                  <wp:posOffset>163830</wp:posOffset>
                 </wp:positionV>
-                <wp:extent cx="45719" cy="466725"/>
+                <wp:extent cx="45085" cy="466725"/>
                 <wp:effectExtent l="0" t="0" r="12065" b="28575"/>
                 <wp:wrapNone/>
                 <wp:docPr id="11" name="Rectangle 11"/>
@@ -1780,7 +1765,7 @@
                       <wps:spPr>
                         <a:xfrm>
                           <a:off x="0" y="0"/>
-                          <a:ext cx="45719" cy="466725"/>
+                          <a:ext cx="45085" cy="466725"/>
                         </a:xfrm>
                         <a:prstGeom prst="rect">
                           <a:avLst/>
@@ -1822,13 +1807,15 @@
           </mc:Choice>
           <mc:Fallback>
             <w:pict>
-              <v:rect w14:anchorId="4EE5DF70" id="Rectangle 11" o:spid="_x0000_s1026" style="position:absolute;margin-left:224.9pt;margin-top:.9pt;width:3.6pt;height:36.75pt;z-index:251670528;visibility:visible;mso-wrap-style:square;mso-width-percent:0;mso-wrap-distance-left:9pt;mso-wrap-distance-top:0;mso-wrap-distance-right:9pt;mso-wrap-distance-bottom:0;mso-position-horizontal:absolute;mso-position-horizontal-relative:margin;mso-position-vertical:absolute;mso-position-vertical-relative:text;mso-width-percent:0;mso-width-relative:margin;v-text-anchor:middle" o:gfxdata="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" fillcolor="yellow" strokecolor="#1f3763 [1604]" strokeweight="1pt">
+              <v:rect w14:anchorId="3EE1BD31" id="Rectangle 11" o:spid="_x0000_s1026" style="position:absolute;margin-left:158.9pt;margin-top:12.9pt;width:3.55pt;height:36.75pt;z-index:251670528;visibility:visible;mso-wrap-style:square;mso-width-percent:0;mso-wrap-distance-left:9pt;mso-wrap-distance-top:0;mso-wrap-distance-right:9pt;mso-wrap-distance-bottom:0;mso-position-horizontal:absolute;mso-position-horizontal-relative:margin;mso-position-vertical:absolute;mso-position-vertical-relative:text;mso-width-percent:0;mso-width-relative:margin;v-text-anchor:middle" o:gfxdata="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" fillcolor="yellow" strokecolor="#1f3763 [1604]" strokeweight="1pt">
                 <w10:wrap anchorx="margin"/>
               </v:rect>
             </w:pict>
           </mc:Fallback>
         </mc:AlternateContent>
       </w:r>
+    </w:p>
+    <w:p>
       <w:r>
         <w:rPr>
           <w:noProof/>
@@ -1836,13 +1823,13 @@
         <mc:AlternateContent>
           <mc:Choice Requires="wps">
             <w:drawing>
-              <wp:anchor distT="0" distB="0" distL="114300" distR="114300" simplePos="0" relativeHeight="251669504" behindDoc="0" locked="0" layoutInCell="1" allowOverlap="1" wp14:anchorId="017ECABC" wp14:editId="6DD07FA8">
+              <wp:anchor distT="0" distB="0" distL="114300" distR="114300" simplePos="0" relativeHeight="251669504" behindDoc="0" locked="0" layoutInCell="1" allowOverlap="1" wp14:anchorId="017ECABC" wp14:editId="098301B4">
                 <wp:simplePos x="0" y="0"/>
                 <wp:positionH relativeFrom="margin">
-                  <wp:posOffset>1265555</wp:posOffset>
+                  <wp:posOffset>427355</wp:posOffset>
                 </wp:positionH>
                 <wp:positionV relativeFrom="paragraph">
-                  <wp:posOffset>230505</wp:posOffset>
+                  <wp:posOffset>97155</wp:posOffset>
                 </wp:positionV>
                 <wp:extent cx="3305175" cy="9525"/>
                 <wp:effectExtent l="0" t="0" r="28575" b="28575"/>
@@ -1896,7 +1883,7 @@
           </mc:Choice>
           <mc:Fallback>
             <w:pict>
-              <v:line w14:anchorId="3C1AF8DC" id="Straight Connector 10" o:spid="_x0000_s1026" style="position:absolute;z-index:251669504;visibility:visible;mso-wrap-style:square;mso-width-percent:0;mso-height-percent:0;mso-wrap-distance-left:9pt;mso-wrap-distance-top:0;mso-wrap-distance-right:9pt;mso-wrap-distance-bottom:0;mso-position-horizontal:absolute;mso-position-horizontal-relative:margin;mso-position-vertical:absolute;mso-position-vertical-relative:text;mso-width-percent:0;mso-height-percent:0;mso-width-relative:margin;mso-height-relative:margin" from="99.65pt,18.15pt" to="359.9pt,18.9pt" o:gfxdata="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" strokecolor="white [3212]" strokeweight="1.5pt">
+              <v:line w14:anchorId="2A8CB8C3" id="Straight Connector 10" o:spid="_x0000_s1026" style="position:absolute;z-index:251669504;visibility:visible;mso-wrap-style:square;mso-width-percent:0;mso-height-percent:0;mso-wrap-distance-left:9pt;mso-wrap-distance-top:0;mso-wrap-distance-right:9pt;mso-wrap-distance-bottom:0;mso-position-horizontal:absolute;mso-position-horizontal-relative:margin;mso-position-vertical:absolute;mso-position-vertical-relative:text;mso-width-percent:0;mso-height-percent:0;mso-width-relative:margin;mso-height-relative:margin" from="33.65pt,7.65pt" to="293.9pt,8.4pt" o:gfxdata="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" strokecolor="white [3212]" strokeweight="1.5pt">
                 <v:stroke joinstyle="miter"/>
                 <w10:wrap anchorx="margin"/>
               </v:line>
@@ -1906,7 +1893,6 @@
       </w:r>
     </w:p>
     <w:p/>
-    <w:p/>
     <w:p>
       <w:r>
         <w:rPr>
@@ -1915,13 +1901,13 @@
         <mc:AlternateContent>
           <mc:Choice Requires="wps">
             <w:drawing>
-              <wp:anchor distT="0" distB="0" distL="114300" distR="114300" simplePos="0" relativeHeight="251666432" behindDoc="0" locked="0" layoutInCell="1" allowOverlap="1" wp14:anchorId="2C9EF566" wp14:editId="16AE81D0">
+              <wp:anchor distT="0" distB="0" distL="114300" distR="114300" simplePos="0" relativeHeight="251666432" behindDoc="0" locked="0" layoutInCell="1" allowOverlap="1" wp14:anchorId="2C9EF566" wp14:editId="3416C3A7">
                 <wp:simplePos x="0" y="0"/>
                 <wp:positionH relativeFrom="column">
-                  <wp:posOffset>1228725</wp:posOffset>
+                  <wp:posOffset>390525</wp:posOffset>
                 </wp:positionH>
                 <wp:positionV relativeFrom="paragraph">
-                  <wp:posOffset>40005</wp:posOffset>
+                  <wp:posOffset>193040</wp:posOffset>
                 </wp:positionV>
                 <wp:extent cx="695325" cy="666750"/>
                 <wp:effectExtent l="0" t="0" r="28575" b="19050"/>
@@ -1998,7 +1984,7 @@
           </mc:Choice>
           <mc:Fallback>
             <w:pict>
-              <v:rect w14:anchorId="2C9EF566" id="Rectangle 7" o:spid="_x0000_s1026" style="position:absolute;margin-left:96.75pt;margin-top:3.15pt;width:54.75pt;height:52.5pt;z-index:251666432;visibility:visible;mso-wrap-style:square;mso-wrap-distance-left:9pt;mso-wrap-distance-top:0;mso-wrap-distance-right:9pt;mso-wrap-distance-bottom:0;mso-position-horizontal:absolute;mso-position-horizontal-relative:text;mso-position-vertical:absolute;mso-position-vertical-relative:text;v-text-anchor:middle" o:gfxdata="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" fillcolor="red" strokecolor="#1f3763 [1604]" strokeweight="1pt">
+              <v:rect w14:anchorId="2C9EF566" id="Rectangle 7" o:spid="_x0000_s1026" style="position:absolute;margin-left:30.75pt;margin-top:15.2pt;width:54.75pt;height:52.5pt;z-index:251666432;visibility:visible;mso-wrap-style:square;mso-wrap-distance-left:9pt;mso-wrap-distance-top:0;mso-wrap-distance-right:9pt;mso-wrap-distance-bottom:0;mso-position-horizontal:absolute;mso-position-horizontal-relative:text;mso-position-vertical:absolute;mso-position-vertical-relative:text;v-text-anchor:middle" o:gfxdata="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" fillcolor="red" strokecolor="#1f3763 [1604]" strokeweight="1pt">
                 <v:textbox>
                   <w:txbxContent>
                     <w:p>
@@ -2035,13 +2021,13 @@
         <mc:AlternateContent>
           <mc:Choice Requires="wps">
             <w:drawing>
-              <wp:anchor distT="0" distB="0" distL="114300" distR="114300" simplePos="0" relativeHeight="251668480" behindDoc="0" locked="0" layoutInCell="1" allowOverlap="1" wp14:anchorId="535D5931" wp14:editId="3FB6D54A">
+              <wp:anchor distT="0" distB="0" distL="114300" distR="114300" simplePos="0" relativeHeight="251668480" behindDoc="0" locked="0" layoutInCell="1" allowOverlap="1" wp14:anchorId="535D5931" wp14:editId="3CEB9097">
                 <wp:simplePos x="0" y="0"/>
                 <wp:positionH relativeFrom="column">
-                  <wp:posOffset>3990975</wp:posOffset>
+                  <wp:posOffset>3152775</wp:posOffset>
                 </wp:positionH>
                 <wp:positionV relativeFrom="paragraph">
-                  <wp:posOffset>49530</wp:posOffset>
+                  <wp:posOffset>202565</wp:posOffset>
                 </wp:positionV>
                 <wp:extent cx="695325" cy="666750"/>
                 <wp:effectExtent l="0" t="0" r="28575" b="19050"/>
@@ -2118,7 +2104,7 @@
           </mc:Choice>
           <mc:Fallback>
             <w:pict>
-              <v:rect w14:anchorId="535D5931" id="Rectangle 8" o:spid="_x0000_s1027" style="position:absolute;margin-left:314.25pt;margin-top:3.9pt;width:54.75pt;height:52.5pt;z-index:251668480;visibility:visible;mso-wrap-style:square;mso-wrap-distance-left:9pt;mso-wrap-distance-top:0;mso-wrap-distance-right:9pt;mso-wrap-distance-bottom:0;mso-position-horizontal:absolute;mso-position-horizontal-relative:text;mso-position-vertical:absolute;mso-position-vertical-relative:text;v-text-anchor:middle" o:gfxdata="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" fillcolor="#00b050" strokecolor="#1f3763 [1604]" strokeweight="1pt">
+              <v:rect w14:anchorId="535D5931" id="Rectangle 8" o:spid="_x0000_s1027" style="position:absolute;margin-left:248.25pt;margin-top:15.95pt;width:54.75pt;height:52.5pt;z-index:251668480;visibility:visible;mso-wrap-style:square;mso-wrap-distance-left:9pt;mso-wrap-distance-top:0;mso-wrap-distance-right:9pt;mso-wrap-distance-bottom:0;mso-position-horizontal:absolute;mso-position-horizontal-relative:text;mso-position-vertical:absolute;mso-position-vertical-relative:text;v-text-anchor:middle" o:gfxdata="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" fillcolor="#00b050" strokecolor="#1f3763 [1604]" strokeweight="1pt">
                 <v:textbox>
                   <w:txbxContent>
                     <w:p>
@@ -2155,13 +2141,13 @@
         <mc:AlternateContent>
           <mc:Choice Requires="wps">
             <w:drawing>
-              <wp:anchor distT="45720" distB="45720" distL="114300" distR="114300" simplePos="0" relativeHeight="251661312" behindDoc="0" locked="0" layoutInCell="1" allowOverlap="1" wp14:anchorId="4C2C6D61" wp14:editId="4F4B4390">
+              <wp:anchor distT="45720" distB="45720" distL="114300" distR="114300" simplePos="0" relativeHeight="251661312" behindDoc="0" locked="0" layoutInCell="1" allowOverlap="1" wp14:anchorId="4C2C6D61" wp14:editId="1C1DC3C1">
                 <wp:simplePos x="0" y="0"/>
                 <wp:positionH relativeFrom="margin">
-                  <wp:posOffset>2790825</wp:posOffset>
+                  <wp:posOffset>1952625</wp:posOffset>
                 </wp:positionH>
                 <wp:positionV relativeFrom="paragraph">
-                  <wp:posOffset>15240</wp:posOffset>
+                  <wp:posOffset>168275</wp:posOffset>
                 </wp:positionV>
                 <wp:extent cx="1143000" cy="723900"/>
                 <wp:effectExtent l="0" t="0" r="19050" b="19050"/>
@@ -2236,7 +2222,7 @@
                 <v:stroke joinstyle="miter"/>
                 <v:path gradientshapeok="t" o:connecttype="rect"/>
               </v:shapetype>
-              <v:shape id="Text Box 2" o:spid="_x0000_s1028" type="#_x0000_t202" style="position:absolute;margin-left:219.75pt;margin-top:1.2pt;width:90pt;height:57pt;z-index:251661312;visibility:visible;mso-wrap-style:square;mso-width-percent:0;mso-height-percent:0;mso-wrap-distance-left:9pt;mso-wrap-distance-top:3.6pt;mso-wrap-distance-right:9pt;mso-wrap-distance-bottom:3.6pt;mso-position-horizontal:absolute;mso-position-horizontal-relative:margin;mso-position-vertical:absolute;mso-position-vertical-relative:text;mso-width-percent:0;mso-height-percent:0;mso-width-relative:margin;mso-height-relative:margin;v-text-anchor:top" o:gfxdata="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">
+              <v:shape id="Text Box 2" o:spid="_x0000_s1028" type="#_x0000_t202" style="position:absolute;margin-left:153.75pt;margin-top:13.25pt;width:90pt;height:57pt;z-index:251661312;visibility:visible;mso-wrap-style:square;mso-width-percent:0;mso-height-percent:0;mso-wrap-distance-left:9pt;mso-wrap-distance-top:3.6pt;mso-wrap-distance-right:9pt;mso-wrap-distance-bottom:3.6pt;mso-position-horizontal:absolute;mso-position-horizontal-relative:margin;mso-position-vertical:absolute;mso-position-vertical-relative:text;mso-width-percent:0;mso-height-percent:0;mso-width-relative:margin;mso-height-relative:margin;v-text-anchor:top" o:gfxdata="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">
                 <v:textbox>
                   <w:txbxContent>
                     <w:p>
@@ -2269,13 +2255,13 @@
         <mc:AlternateContent>
           <mc:Choice Requires="wps">
             <w:drawing>
-              <wp:anchor distT="45720" distB="45720" distL="114300" distR="114300" simplePos="0" relativeHeight="251665408" behindDoc="0" locked="0" layoutInCell="1" allowOverlap="1" wp14:anchorId="17868EAF" wp14:editId="7B0D1569">
+              <wp:anchor distT="45720" distB="45720" distL="114300" distR="114300" simplePos="0" relativeHeight="251665408" behindDoc="0" locked="0" layoutInCell="1" allowOverlap="1" wp14:anchorId="17868EAF" wp14:editId="707288DF">
                 <wp:simplePos x="0" y="0"/>
                 <wp:positionH relativeFrom="margin">
-                  <wp:posOffset>1990090</wp:posOffset>
+                  <wp:posOffset>1151890</wp:posOffset>
                 </wp:positionH>
                 <wp:positionV relativeFrom="paragraph">
-                  <wp:posOffset>11430</wp:posOffset>
+                  <wp:posOffset>164465</wp:posOffset>
                 </wp:positionV>
                 <wp:extent cx="714375" cy="723900"/>
                 <wp:effectExtent l="0" t="0" r="28575" b="19050"/>
@@ -2346,7 +2332,7 @@
           </mc:Choice>
           <mc:Fallback>
             <w:pict>
-              <v:shape w14:anchorId="17868EAF" id="_x0000_s1029" type="#_x0000_t202" style="position:absolute;margin-left:156.7pt;margin-top:.9pt;width:56.25pt;height:57pt;z-index:251665408;visibility:visible;mso-wrap-style:square;mso-width-percent:0;mso-height-percent:0;mso-wrap-distance-left:9pt;mso-wrap-distance-top:3.6pt;mso-wrap-distance-right:9pt;mso-wrap-distance-bottom:3.6pt;mso-position-horizontal:absolute;mso-position-horizontal-relative:margin;mso-position-vertical:absolute;mso-position-vertical-relative:text;mso-width-percent:0;mso-height-percent:0;mso-width-relative:margin;mso-height-relative:margin;v-text-anchor:top" o:gfxdata="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">
+              <v:shape w14:anchorId="17868EAF" id="_x0000_s1029" type="#_x0000_t202" style="position:absolute;margin-left:90.7pt;margin-top:12.95pt;width:56.25pt;height:57pt;z-index:251665408;visibility:visible;mso-wrap-style:square;mso-width-percent:0;mso-height-percent:0;mso-wrap-distance-left:9pt;mso-wrap-distance-top:3.6pt;mso-wrap-distance-right:9pt;mso-wrap-distance-bottom:3.6pt;mso-position-horizontal:absolute;mso-position-horizontal-relative:margin;mso-position-vertical:absolute;mso-position-vertical-relative:text;mso-width-percent:0;mso-height-percent:0;mso-width-relative:margin;mso-height-relative:margin;v-text-anchor:top" o:gfxdata="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">
                 <v:textbox>
                   <w:txbxContent>
                     <w:p>
@@ -2375,19 +2361,270 @@
     </w:p>
     <w:p/>
     <w:p/>
+    <w:p/>
+    <w:p>
+      <w:pPr>
+        <w:pStyle w:val="Heading2"/>
+        <w:rPr>
+          <w:sz w:val="32"/>
+          <w:szCs w:val="32"/>
+        </w:rPr>
+      </w:pPr>
+      <w:r>
+        <w:rPr>
+          <w:sz w:val="32"/>
+          <w:szCs w:val="32"/>
+        </w:rPr>
+        <w:t>Variables and validation</w:t>
+      </w:r>
+    </w:p>
+    <w:tbl>
+      <w:tblPr>
+        <w:tblStyle w:val="TableGrid"/>
+        <w:tblW w:w="0" w:type="auto"/>
+        <w:tblLook w:val="04A0" w:firstRow="1" w:lastRow="0" w:firstColumn="1" w:lastColumn="0" w:noHBand="0" w:noVBand="1"/>
+      </w:tblPr>
+      <w:tblGrid>
+        <w:gridCol w:w="3005"/>
+        <w:gridCol w:w="3005"/>
+        <w:gridCol w:w="3006"/>
+      </w:tblGrid>
+      <w:tr>
+        <w:tc>
+          <w:tcPr>
+            <w:tcW w:w="3005" w:type="dxa"/>
+          </w:tcPr>
+          <w:p>
+            <w:r>
+              <w:t>Variable</w:t>
+            </w:r>
+          </w:p>
+        </w:tc>
+        <w:tc>
+          <w:tcPr>
+            <w:tcW w:w="3005" w:type="dxa"/>
+          </w:tcPr>
+          <w:p>
+            <w:r>
+              <w:t>Data type</w:t>
+            </w:r>
+          </w:p>
+        </w:tc>
+        <w:tc>
+          <w:tcPr>
+            <w:tcW w:w="3006" w:type="dxa"/>
+          </w:tcPr>
+          <w:p>
+            <w:r>
+              <w:t>Validation</w:t>
+            </w:r>
+          </w:p>
+        </w:tc>
+      </w:tr>
+      <w:tr>
+        <w:tc>
+          <w:tcPr>
+            <w:tcW w:w="3005" w:type="dxa"/>
+          </w:tcPr>
+          <w:p>
+            <w:r>
+              <w:t>BPM</w:t>
+            </w:r>
+          </w:p>
+        </w:tc>
+        <w:tc>
+          <w:tcPr>
+            <w:tcW w:w="3005" w:type="dxa"/>
+          </w:tcPr>
+          <w:p>
+            <w:r>
+              <w:t>Integer</w:t>
+            </w:r>
+          </w:p>
+        </w:tc>
+        <w:tc>
+          <w:tcPr>
+            <w:tcW w:w="3006" w:type="dxa"/>
+          </w:tcPr>
+          <w:p>
+            <w:r>
+              <w:t>Range check(between 50-120)</w:t>
+            </w:r>
+          </w:p>
+        </w:tc>
+      </w:tr>
+      <w:tr>
+        <w:tc>
+          <w:tcPr>
+            <w:tcW w:w="3005" w:type="dxa"/>
+          </w:tcPr>
+          <w:p>
+            <w:proofErr w:type="spellStart"/>
+            <w:r>
+              <w:t>BPMUserInput</w:t>
+            </w:r>
+            <w:proofErr w:type="spellEnd"/>
+          </w:p>
+        </w:tc>
+        <w:tc>
+          <w:tcPr>
+            <w:tcW w:w="3005" w:type="dxa"/>
+          </w:tcPr>
+          <w:p>
+            <w:r>
+              <w:t>String</w:t>
+            </w:r>
+          </w:p>
+        </w:tc>
+        <w:tc>
+          <w:tcPr>
+            <w:tcW w:w="3006" w:type="dxa"/>
+          </w:tcPr>
+          <w:p>
+            <w:r>
+              <w:t>Presence check and Type check</w:t>
+            </w:r>
+          </w:p>
+        </w:tc>
+      </w:tr>
+      <w:tr>
+        <w:tc>
+          <w:tcPr>
+            <w:tcW w:w="3005" w:type="dxa"/>
+          </w:tcPr>
+          <w:p>
+            <w:proofErr w:type="spellStart"/>
+            <w:r>
+              <w:t>IntervalMS</w:t>
+            </w:r>
+            <w:proofErr w:type="spellEnd"/>
+          </w:p>
+        </w:tc>
+        <w:tc>
+          <w:tcPr>
+            <w:tcW w:w="3005" w:type="dxa"/>
+          </w:tcPr>
+          <w:p>
+            <w:r>
+              <w:t>Integer</w:t>
+            </w:r>
+          </w:p>
+        </w:tc>
+        <w:tc>
+          <w:tcPr>
+            <w:tcW w:w="3006" w:type="dxa"/>
+          </w:tcPr>
+          <w:p>
+            <w:r>
+              <w:t xml:space="preserve">Make sure it’s rounded to 0 </w:t>
+            </w:r>
+            <w:proofErr w:type="spellStart"/>
+            <w:r>
+              <w:t>dp</w:t>
+            </w:r>
+            <w:proofErr w:type="spellEnd"/>
+          </w:p>
+        </w:tc>
+      </w:tr>
+      <w:tr>
+        <w:tc>
+          <w:tcPr>
+            <w:tcW w:w="3005" w:type="dxa"/>
+          </w:tcPr>
+          <w:p>
+            <w:proofErr w:type="spellStart"/>
+            <w:r>
+              <w:t>HighContrastMode</w:t>
+            </w:r>
+            <w:proofErr w:type="spellEnd"/>
+          </w:p>
+        </w:tc>
+        <w:tc>
+          <w:tcPr>
+            <w:tcW w:w="3005" w:type="dxa"/>
+          </w:tcPr>
+          <w:p>
+            <w:r>
+              <w:t>Boolean</w:t>
+            </w:r>
+          </w:p>
+        </w:tc>
+        <w:tc>
+          <w:tcPr>
+            <w:tcW w:w="3006" w:type="dxa"/>
+          </w:tcPr>
+          <w:p>
+            <w:r>
+              <w:t>Checkbox can be ticked or not ticked</w:t>
+            </w:r>
+          </w:p>
+        </w:tc>
+      </w:tr>
+      <w:tr>
+        <w:tc>
+          <w:tcPr>
+            <w:tcW w:w="3005" w:type="dxa"/>
+          </w:tcPr>
+          <w:p>
+            <w:proofErr w:type="spellStart"/>
+            <w:r>
+              <w:t>IsPlaying</w:t>
+            </w:r>
+            <w:proofErr w:type="spellEnd"/>
+          </w:p>
+        </w:tc>
+        <w:tc>
+          <w:tcPr>
+            <w:tcW w:w="3005" w:type="dxa"/>
+          </w:tcPr>
+          <w:p>
+            <w:r>
+              <w:t>Boolean</w:t>
+            </w:r>
+          </w:p>
+        </w:tc>
+        <w:tc>
+          <w:tcPr>
+            <w:tcW w:w="3006" w:type="dxa"/>
+          </w:tcPr>
+          <w:p>
+            <w:r>
+              <w:t>Either true or false</w:t>
+            </w:r>
+          </w:p>
+        </w:tc>
+      </w:tr>
+    </w:tbl>
+    <w:p/>
+    <w:p/>
+    <w:p/>
+    <w:p/>
+    <w:p/>
+    <w:p/>
+    <w:p/>
+    <w:p/>
+    <w:p/>
+    <w:p/>
+    <w:p/>
+    <w:p/>
+    <w:p/>
+    <w:p/>
+    <w:p/>
+    <w:p/>
+    <w:p/>
     <w:p>
       <w:pPr>
         <w:pStyle w:val="Heading1"/>
       </w:pPr>
-      <w:bookmarkStart w:id="7" w:name="_Toc123908386"/>
       <w:r>
         <w:t>Testing</w:t>
       </w:r>
-      <w:bookmarkEnd w:id="7"/>
     </w:p>
+    <w:p/>
     <w:tbl>
       <w:tblPr>
         <w:tblStyle w:val="TableGrid"/>
+        <w:tblpPr w:leftFromText="180" w:rightFromText="180" w:vertAnchor="text" w:horzAnchor="margin" w:tblpY="-3294"/>
         <w:tblW w:w="0" w:type="auto"/>
         <w:tblLook w:val="04A0" w:firstRow="1" w:lastRow="0" w:firstColumn="1" w:lastColumn="0" w:noHBand="0" w:noVBand="1"/>
       </w:tblPr>
@@ -2418,7 +2655,7 @@
                 <w:szCs w:val="22"/>
               </w:rPr>
             </w:pPr>
-            <w:bookmarkStart w:id="8" w:name="_Toc123908385"/>
+            <w:bookmarkStart w:id="7" w:name="_Toc123908386"/>
             <w:r>
               <w:rPr>
                 <w:b/>
@@ -3931,27 +4168,7 @@
                 <w:sz w:val="22"/>
                 <w:szCs w:val="22"/>
               </w:rPr>
-              <w:t xml:space="preserve">BPM set to </w:t>
-            </w:r>
-            <w:r>
-              <w:rPr>
-                <w:b/>
-                <w:bCs/>
-                <w:color w:val="000000" w:themeColor="text1"/>
-                <w:sz w:val="22"/>
-                <w:szCs w:val="22"/>
-              </w:rPr>
-              <w:t>120</w:t>
-            </w:r>
-            <w:r>
-              <w:rPr>
-                <w:b/>
-                <w:bCs/>
-                <w:color w:val="000000" w:themeColor="text1"/>
-                <w:sz w:val="22"/>
-                <w:szCs w:val="22"/>
-              </w:rPr>
-              <w:t xml:space="preserve"> Press increase</w:t>
+              <w:t>BPM set to 120 Press increase</w:t>
             </w:r>
           </w:p>
         </w:tc>
@@ -4166,7 +4383,7 @@
                 <w:sz w:val="22"/>
                 <w:szCs w:val="22"/>
               </w:rPr>
-              <w:t>9</w:t>
+              <w:t>12</w:t>
             </w:r>
           </w:p>
         </w:tc>
@@ -4194,17 +4411,7 @@
                 <w:sz w:val="22"/>
                 <w:szCs w:val="22"/>
               </w:rPr>
-              <w:t>Decreasing</w:t>
-            </w:r>
-            <w:r>
-              <w:rPr>
-                <w:b/>
-                <w:bCs/>
-                <w:color w:val="000000" w:themeColor="text1"/>
-                <w:sz w:val="22"/>
-                <w:szCs w:val="22"/>
-              </w:rPr>
-              <w:t xml:space="preserve"> BPM</w:t>
+              <w:t>Decreasing BPM</w:t>
             </w:r>
           </w:p>
         </w:tc>
@@ -4260,17 +4467,7 @@
                 <w:sz w:val="22"/>
                 <w:szCs w:val="22"/>
               </w:rPr>
-              <w:t xml:space="preserve">BPM set to 60 Press </w:t>
-            </w:r>
-            <w:r>
-              <w:rPr>
-                <w:b/>
-                <w:bCs/>
-                <w:color w:val="000000" w:themeColor="text1"/>
-                <w:sz w:val="22"/>
-                <w:szCs w:val="22"/>
-              </w:rPr>
-              <w:t>decrease</w:t>
+              <w:t>BPM set to 60 Press decrease</w:t>
             </w:r>
           </w:p>
         </w:tc>
@@ -4298,37 +4495,7 @@
                 <w:sz w:val="22"/>
                 <w:szCs w:val="22"/>
               </w:rPr>
-              <w:t xml:space="preserve">BPM </w:t>
-            </w:r>
-            <w:r>
-              <w:rPr>
-                <w:b/>
-                <w:bCs/>
-                <w:color w:val="000000" w:themeColor="text1"/>
-                <w:sz w:val="22"/>
-                <w:szCs w:val="22"/>
-              </w:rPr>
-              <w:t>stays at</w:t>
-            </w:r>
-            <w:r>
-              <w:rPr>
-                <w:b/>
-                <w:bCs/>
-                <w:color w:val="000000" w:themeColor="text1"/>
-                <w:sz w:val="22"/>
-                <w:szCs w:val="22"/>
-              </w:rPr>
-              <w:t xml:space="preserve"> to 6</w:t>
-            </w:r>
-            <w:r>
-              <w:rPr>
-                <w:b/>
-                <w:bCs/>
-                <w:color w:val="000000" w:themeColor="text1"/>
-                <w:sz w:val="22"/>
-                <w:szCs w:val="22"/>
-              </w:rPr>
-              <w:t>0</w:t>
+              <w:t>BPM stays at to 60</w:t>
             </w:r>
           </w:p>
         </w:tc>
@@ -4358,7 +4525,7 @@
                 <w:sz w:val="22"/>
                 <w:szCs w:val="22"/>
               </w:rPr>
-              <w:t>10</w:t>
+              <w:t>13</w:t>
             </w:r>
           </w:p>
         </w:tc>
@@ -4386,17 +4553,7 @@
                 <w:sz w:val="22"/>
                 <w:szCs w:val="22"/>
               </w:rPr>
-              <w:t>Decreasing</w:t>
-            </w:r>
-            <w:r>
-              <w:rPr>
-                <w:b/>
-                <w:bCs/>
-                <w:color w:val="000000" w:themeColor="text1"/>
-                <w:sz w:val="22"/>
-                <w:szCs w:val="22"/>
-              </w:rPr>
-              <w:t xml:space="preserve"> BPM</w:t>
+              <w:t>Decreasing BPM</w:t>
             </w:r>
           </w:p>
         </w:tc>
@@ -4452,17 +4609,7 @@
                 <w:sz w:val="22"/>
                 <w:szCs w:val="22"/>
               </w:rPr>
-              <w:t xml:space="preserve">BPM set to 120 Press </w:t>
-            </w:r>
-            <w:r>
-              <w:rPr>
-                <w:b/>
-                <w:bCs/>
-                <w:color w:val="000000" w:themeColor="text1"/>
-                <w:sz w:val="22"/>
-                <w:szCs w:val="22"/>
-              </w:rPr>
-              <w:t>decrease</w:t>
+              <w:t>BPM set to 120 Press decrease</w:t>
             </w:r>
           </w:p>
         </w:tc>
@@ -4490,57 +4637,7 @@
                 <w:sz w:val="22"/>
                 <w:szCs w:val="22"/>
               </w:rPr>
-              <w:t xml:space="preserve">BPM </w:t>
-            </w:r>
-            <w:r>
-              <w:rPr>
-                <w:b/>
-                <w:bCs/>
-                <w:color w:val="000000" w:themeColor="text1"/>
-                <w:sz w:val="22"/>
-                <w:szCs w:val="22"/>
-              </w:rPr>
-              <w:t>decreases</w:t>
-            </w:r>
-            <w:r>
-              <w:rPr>
-                <w:b/>
-                <w:bCs/>
-                <w:color w:val="000000" w:themeColor="text1"/>
-                <w:sz w:val="22"/>
-                <w:szCs w:val="22"/>
-              </w:rPr>
-              <w:t xml:space="preserve"> </w:t>
-            </w:r>
-            <w:r>
-              <w:rPr>
-                <w:b/>
-                <w:bCs/>
-                <w:color w:val="000000" w:themeColor="text1"/>
-                <w:sz w:val="22"/>
-                <w:szCs w:val="22"/>
-              </w:rPr>
-              <w:t>to</w:t>
-            </w:r>
-            <w:r>
-              <w:rPr>
-                <w:b/>
-                <w:bCs/>
-                <w:color w:val="000000" w:themeColor="text1"/>
-                <w:sz w:val="22"/>
-                <w:szCs w:val="22"/>
-              </w:rPr>
-              <w:t xml:space="preserve"> 1</w:t>
-            </w:r>
-            <w:r>
-              <w:rPr>
-                <w:b/>
-                <w:bCs/>
-                <w:color w:val="000000" w:themeColor="text1"/>
-                <w:sz w:val="22"/>
-                <w:szCs w:val="22"/>
-              </w:rPr>
-              <w:t>15</w:t>
+              <w:t>BPM decreases to 115</w:t>
             </w:r>
           </w:p>
         </w:tc>
@@ -4570,7 +4667,7 @@
                 <w:sz w:val="22"/>
                 <w:szCs w:val="22"/>
               </w:rPr>
-              <w:t>11</w:t>
+              <w:t>14</w:t>
             </w:r>
           </w:p>
         </w:tc>
@@ -4598,17 +4695,7 @@
                 <w:sz w:val="22"/>
                 <w:szCs w:val="22"/>
               </w:rPr>
-              <w:t>Decreasing</w:t>
-            </w:r>
-            <w:r>
-              <w:rPr>
-                <w:b/>
-                <w:bCs/>
-                <w:color w:val="000000" w:themeColor="text1"/>
-                <w:sz w:val="22"/>
-                <w:szCs w:val="22"/>
-              </w:rPr>
-              <w:t xml:space="preserve"> BPM</w:t>
+              <w:t>Decreasing BPM</w:t>
             </w:r>
           </w:p>
         </w:tc>
@@ -4664,17 +4751,7 @@
                 <w:sz w:val="22"/>
                 <w:szCs w:val="22"/>
               </w:rPr>
-              <w:t xml:space="preserve">BPM set to </w:t>
-            </w:r>
-            <w:r>
-              <w:rPr>
-                <w:b/>
-                <w:bCs/>
-                <w:color w:val="000000" w:themeColor="text1"/>
-                <w:sz w:val="22"/>
-                <w:szCs w:val="22"/>
-              </w:rPr>
-              <w:t>61</w:t>
+              <w:t>BPM set to 61</w:t>
             </w:r>
           </w:p>
           <w:p>
@@ -4689,17 +4766,8 @@
                 <w:b/>
                 <w:bCs/>
               </w:rPr>
-              <w:t xml:space="preserve">Press </w:t>
-            </w:r>
-            <w:proofErr w:type="gramStart"/>
-            <w:r>
-              <w:rPr>
-                <w:b/>
-                <w:bCs/>
-              </w:rPr>
-              <w:t>decrease</w:t>
-            </w:r>
-            <w:proofErr w:type="gramEnd"/>
+              <w:t>Press decrease</w:t>
+            </w:r>
           </w:p>
         </w:tc>
         <w:tc>
@@ -4726,37 +4794,7 @@
                 <w:sz w:val="22"/>
                 <w:szCs w:val="22"/>
               </w:rPr>
-              <w:t xml:space="preserve">BPM </w:t>
-            </w:r>
-            <w:r>
-              <w:rPr>
-                <w:b/>
-                <w:bCs/>
-                <w:color w:val="000000" w:themeColor="text1"/>
-                <w:sz w:val="22"/>
-                <w:szCs w:val="22"/>
-              </w:rPr>
-              <w:t>decreases</w:t>
-            </w:r>
-            <w:r>
-              <w:rPr>
-                <w:b/>
-                <w:bCs/>
-                <w:color w:val="000000" w:themeColor="text1"/>
-                <w:sz w:val="22"/>
-                <w:szCs w:val="22"/>
-              </w:rPr>
-              <w:t xml:space="preserve"> to </w:t>
-            </w:r>
-            <w:r>
-              <w:rPr>
-                <w:b/>
-                <w:bCs/>
-                <w:color w:val="000000" w:themeColor="text1"/>
-                <w:sz w:val="22"/>
-                <w:szCs w:val="22"/>
-              </w:rPr>
-              <w:t>60</w:t>
+              <w:t>BPM decreases to 60</w:t>
             </w:r>
           </w:p>
         </w:tc>
@@ -4786,7 +4824,7 @@
                 <w:sz w:val="22"/>
                 <w:szCs w:val="22"/>
               </w:rPr>
-              <w:t>12</w:t>
+              <w:t>15</w:t>
             </w:r>
           </w:p>
         </w:tc>
@@ -4928,17 +4966,7 @@
                 <w:sz w:val="22"/>
                 <w:szCs w:val="22"/>
               </w:rPr>
-              <w:t>1</w:t>
-            </w:r>
-            <w:r>
-              <w:rPr>
-                <w:b/>
-                <w:bCs/>
-                <w:color w:val="000000" w:themeColor="text1"/>
-                <w:sz w:val="22"/>
-                <w:szCs w:val="22"/>
-              </w:rPr>
-              <w:t>3</w:t>
+              <w:t>16</w:t>
             </w:r>
           </w:p>
         </w:tc>
@@ -5022,17 +5050,7 @@
                 <w:sz w:val="22"/>
                 <w:szCs w:val="22"/>
               </w:rPr>
-              <w:t xml:space="preserve">BPM set to </w:t>
-            </w:r>
-            <w:r>
-              <w:rPr>
-                <w:b/>
-                <w:bCs/>
-                <w:color w:val="000000" w:themeColor="text1"/>
-                <w:sz w:val="22"/>
-                <w:szCs w:val="22"/>
-              </w:rPr>
-              <w:t>120</w:t>
+              <w:t>BPM set to 120</w:t>
             </w:r>
           </w:p>
         </w:tc>
@@ -5060,17 +5078,7 @@
                 <w:sz w:val="22"/>
                 <w:szCs w:val="22"/>
               </w:rPr>
-              <w:t>120</w:t>
-            </w:r>
-            <w:r>
-              <w:rPr>
-                <w:b/>
-                <w:bCs/>
-                <w:color w:val="000000" w:themeColor="text1"/>
-                <w:sz w:val="22"/>
-                <w:szCs w:val="22"/>
-              </w:rPr>
-              <w:t xml:space="preserve"> beats should play in a minute at regular intervals</w:t>
+              <w:t>120 beats should play in a minute at regular intervals</w:t>
             </w:r>
           </w:p>
         </w:tc>
@@ -5100,17 +5108,7 @@
                 <w:sz w:val="22"/>
                 <w:szCs w:val="22"/>
               </w:rPr>
-              <w:t>1</w:t>
-            </w:r>
-            <w:r>
-              <w:rPr>
-                <w:b/>
-                <w:bCs/>
-                <w:color w:val="000000" w:themeColor="text1"/>
-                <w:sz w:val="22"/>
-                <w:szCs w:val="22"/>
-              </w:rPr>
-              <w:t>4</w:t>
+              <w:t>17</w:t>
             </w:r>
           </w:p>
         </w:tc>
@@ -5194,17 +5192,7 @@
                 <w:sz w:val="22"/>
                 <w:szCs w:val="22"/>
               </w:rPr>
-              <w:t xml:space="preserve">BPM set to </w:t>
-            </w:r>
-            <w:r>
-              <w:rPr>
-                <w:b/>
-                <w:bCs/>
-                <w:color w:val="000000" w:themeColor="text1"/>
-                <w:sz w:val="22"/>
-                <w:szCs w:val="22"/>
-              </w:rPr>
-              <w:t>77</w:t>
+              <w:t>BPM set to 77</w:t>
             </w:r>
           </w:p>
         </w:tc>
@@ -5232,17 +5220,7 @@
                 <w:sz w:val="22"/>
                 <w:szCs w:val="22"/>
               </w:rPr>
-              <w:t>77</w:t>
-            </w:r>
-            <w:r>
-              <w:rPr>
-                <w:b/>
-                <w:bCs/>
-                <w:color w:val="000000" w:themeColor="text1"/>
-                <w:sz w:val="22"/>
-                <w:szCs w:val="22"/>
-              </w:rPr>
-              <w:t xml:space="preserve"> beats should play in a minute at regular intervals</w:t>
+              <w:t>77 beats should play in a minute at regular intervals</w:t>
             </w:r>
           </w:p>
         </w:tc>
@@ -5272,7 +5250,7 @@
                 <w:sz w:val="22"/>
                 <w:szCs w:val="22"/>
               </w:rPr>
-              <w:t>15</w:t>
+              <w:t>18</w:t>
             </w:r>
           </w:p>
         </w:tc>
@@ -5430,7 +5408,7 @@
                 <w:sz w:val="22"/>
                 <w:szCs w:val="22"/>
               </w:rPr>
-              <w:t>16</w:t>
+              <w:t>19</w:t>
             </w:r>
           </w:p>
         </w:tc>
@@ -5565,6 +5543,47 @@
         </w:tc>
       </w:tr>
     </w:tbl>
+    <w:p>
+      <w:pPr>
+        <w:pStyle w:val="Heading2"/>
+      </w:pPr>
+      <w:bookmarkStart w:id="8" w:name="_Toc123908385"/>
+      <w:bookmarkEnd w:id="7"/>
+      <w:r>
+        <w:t>Post development Testing</w:t>
+      </w:r>
+    </w:p>
+    <w:p>
+      <w:r>
+        <w:t>Here are some questions to give my stakeholders after I’ve finished developing the solution:</w:t>
+      </w:r>
+    </w:p>
+    <w:p>
+      <w:r>
+        <w:t>Functionality</w:t>
+      </w:r>
+      <w:r>
+        <w:br/>
+        <w:t>What did you want the program to do? What did you click on (exactly, in what order?) What happened? Did the program do everything you wanted it to do? Were there any features that you wished were there but weren’t?</w:t>
+      </w:r>
+    </w:p>
+    <w:p>
+      <w:r>
+        <w:t>Robustness</w:t>
+      </w:r>
+      <w:r>
+        <w:br/>
+        <w:t>Did the program crash? If so, when (what did you do immediately before? What were you trying to do?)</w:t>
+      </w:r>
+    </w:p>
+    <w:p>
+      <w:r>
+        <w:t>Usability</w:t>
+      </w:r>
+      <w:r>
+        <w:br/>
+      </w:r>
+    </w:p>
     <w:p>
       <w:pPr>
         <w:pStyle w:val="Heading1"/>

</xml_diff>